<commit_message>
Add a paragraph on EV and system-level impacts
</commit_message>
<xml_diff>
--- a/Charles et al. 2020 Electrification of the transport System. Electric vehicle penetration and energy supply chain impacts. A case study for Pakistan.docx
+++ b/Charles et al. 2020 Electrification of the transport System. Electric vehicle penetration and energy supply chain impacts. A case study for Pakistan.docx
@@ -3599,7 +3599,7 @@
         <w:fldChar w:fldCharType="begin"/>
       </w:r>
       <w:r>
-        <w:instrText xml:space="preserve"> ADDIN ZOTERO_ITEM CSL_CITATION {"citationID":"mrP3THfj","properties":{"formattedCitation":"(Clarke et al. 2015; Edelenbosch et al. 2017)","plainCitation":"(Clarke et al. 2015; Edelenbosch et al. 2017)","noteIndex":0},"citationItems":[{"id":"jjP21Vsg/CjJyquKf","uris":["http://zotero.org/users/2476381/items/XXU7YG7Z"],"uri":["http://zotero.org/users/2476381/items/XXU7YG7Z"],"itemData":{"id":765,"type":"report","publisher":"Pacific Northwest National Lab.(PNNL), Richland, WA (United States)","source":"Google Scholar","title":"Assessing Transformation Pathways. In: Climate Change 2014: Mitigation of Climate Change. Contribution of Working Group III to the Fifth Assessment Report of the Intergovernmental Panel on Climate Change","title-short":"Assessing Transformation Pathways. In","author":[{"family":"Clarke","given":"Leon E."},{"family":"Jiang","given":"Kejun"},{"family":"Akimoto","given":"Keigo"},{"family":"Babiker","given":"Mustafa"},{"family":"Blanford","given":"Geoffrey J."},{"family":"Fisher-Vanden","given":"Karen"},{"family":"Hourcade","given":"Jean-Claude"},{"family":"Krey","given":"Volker"},{"family":"Kriegler","given":"Elmar"},{"family":"Loschel","given":"Andreas"}],"issued":{"date-parts":[["2015"]]}},"label":"page"},{"id":"jjP21Vsg/W3Rj5IVE","uris":["http://zotero.org/users/2476381/items/BM5FCHGJ"],"uri":["http://zotero.org/users/2476381/items/BM5FCHGJ"],"itemData":{"id":760,"type":"article-journal","abstract":"The transport sector is growing fast in terms of energy use and accompanying greenhouse gas emissions. Integrated assessment models (IAMs) are used widely to analyze energy system transitions over a decadal time frame to help inform and evaluating international climate policy. As part of this, IAMs also explore pathways of decarbonizing the transport sector. This study quantifies the contribution of changes in activity growth, modal structure, energy intensity and fuel mix to the projected passenger transport carbon emission pathways. The Laspeyres index decomposition method is used to compare results across models and scenarios, and against historical transport trends. Broadly-speaking the models show similar trends, projecting continuous transport activity growth, reduced energy intensity and in some cases modal shift to carbon-intensive modes - similar to those observed historically in a business-as-usual scenario. In policy-induced mitigation scenarios further enhancements of energy efficiency and fuel switching is seen, showing a clear break with historical trends. Reduced activity growth and modal shift (towards less carbon-intensive modes) only have a limited contribution to emission reduction. Measures that could induce such changes could possibly complement the aggressive, technology switch required in the current scenarios to reach internationally agreed climate targets.","container-title":"Transportation Research Part D: Transport and Environment","DOI":"10.1016/j.trd.2016.07.003","ISSN":"1361-9209","journalAbbreviation":"Transportation Research Part D: Transport and Environment","language":"en","page":"281-293","source":"ScienceDirect","title":"Decomposing passenger transport futures: Comparing results of global integrated assessment models","title-short":"Decomposing passenger transport futures","volume":"55","author":[{"family":"Edelenbosch","given":"O. Y."},{"family":"McCollum","given":"D. L."},{"family":"Vuuren","given":"D. P.","non-dropping-particle":"van"},{"family":"Bertram","given":"C."},{"family":"Carrara","given":"S."},{"family":"Daly","given":"H."},{"family":"Fujimori","given":"S."},{"family":"Kitous","given":"A."},{"family":"Kyle","given":"P."},{"family":"Ó Broin","given":"E."},{"family":"Karkatsoulis","given":"P."},{"family":"Sano","given":"F."}],"issued":{"date-parts":[["2017",8,1]]}},"label":"page"}],"schema":"https://github.com/citation-style-language/schema/raw/master/csl-citation.json"} </w:instrText>
+        <w:instrText xml:space="preserve"> ADDIN ZOTERO_ITEM CSL_CITATION {"citationID":"mrP3THfj","properties":{"formattedCitation":"(Clarke et al. 2015; Edelenbosch et al. 2017)","plainCitation":"(Clarke et al. 2015; Edelenbosch et al. 2017)","noteIndex":0},"citationItems":[{"id":"yuiR2bRA/0zHI8bE5","uris":["http://zotero.org/users/2476381/items/XXU7YG7Z"],"uri":["http://zotero.org/users/2476381/items/XXU7YG7Z"],"itemData":{"id":765,"type":"report","publisher":"Pacific Northwest National Lab.(PNNL), Richland, WA (United States)","source":"Google Scholar","title":"Assessing Transformation Pathways. In: Climate Change 2014: Mitigation of Climate Change. Contribution of Working Group III to the Fifth Assessment Report of the Intergovernmental Panel on Climate Change","title-short":"Assessing Transformation Pathways. In","author":[{"family":"Clarke","given":"Leon E."},{"family":"Jiang","given":"Kejun"},{"family":"Akimoto","given":"Keigo"},{"family":"Babiker","given":"Mustafa"},{"family":"Blanford","given":"Geoffrey J."},{"family":"Fisher-Vanden","given":"Karen"},{"family":"Hourcade","given":"Jean-Claude"},{"family":"Krey","given":"Volker"},{"family":"Kriegler","given":"Elmar"},{"family":"Loschel","given":"Andreas"}],"issued":{"date-parts":[["2015"]]}},"label":"page"},{"id":"yuiR2bRA/jblIcEHW","uris":["http://zotero.org/users/2476381/items/BM5FCHGJ"],"uri":["http://zotero.org/users/2476381/items/BM5FCHGJ"],"itemData":{"id":760,"type":"article-journal","abstract":"The transport sector is growing fast in terms of energy use and accompanying greenhouse gas emissions. Integrated assessment models (IAMs) are used widely to analyze energy system transitions over a decadal time frame to help inform and evaluating international climate policy. As part of this, IAMs also explore pathways of decarbonizing the transport sector. This study quantifies the contribution of changes in activity growth, modal structure, energy intensity and fuel mix to the projected passenger transport carbon emission pathways. The Laspeyres index decomposition method is used to compare results across models and scenarios, and against historical transport trends. Broadly-speaking the models show similar trends, projecting continuous transport activity growth, reduced energy intensity and in some cases modal shift to carbon-intensive modes - similar to those observed historically in a business-as-usual scenario. In policy-induced mitigation scenarios further enhancements of energy efficiency and fuel switching is seen, showing a clear break with historical trends. Reduced activity growth and modal shift (towards less carbon-intensive modes) only have a limited contribution to emission reduction. Measures that could induce such changes could possibly complement the aggressive, technology switch required in the current scenarios to reach internationally agreed climate targets.","container-title":"Transportation Research Part D: Transport and Environment","DOI":"10.1016/j.trd.2016.07.003","ISSN":"1361-9209","journalAbbreviation":"Transportation Research Part D: Transport and Environment","language":"en","page":"281-293","source":"ScienceDirect","title":"Decomposing passenger transport futures: Comparing results of global integrated assessment models","title-short":"Decomposing passenger transport futures","volume":"55","author":[{"family":"Edelenbosch","given":"O. Y."},{"family":"McCollum","given":"D. L."},{"family":"Vuuren","given":"D. P.","non-dropping-particle":"van"},{"family":"Bertram","given":"C."},{"family":"Carrara","given":"S."},{"family":"Daly","given":"H."},{"family":"Fujimori","given":"S."},{"family":"Kitous","given":"A."},{"family":"Kyle","given":"P."},{"family":"Ó Broin","given":"E."},{"family":"Karkatsoulis","given":"P."},{"family":"Sano","given":"F."}],"issued":{"date-parts":[["2017",8,1]]}},"label":"page"}],"schema":"https://github.com/citation-style-language/schema/raw/master/csl-citation.json"} </w:instrText>
       </w:r>
       <w:r>
         <w:fldChar w:fldCharType="separate"/>
@@ -3660,7 +3660,7 @@
         <w:fldChar w:fldCharType="begin"/>
       </w:r>
       <w:r>
-        <w:instrText xml:space="preserve"> ADDIN ZOTERO_ITEM CSL_CITATION {"citationID":"yAwghg8k","properties":{"formattedCitation":"(Zhang and Fujimori 2020a; McCollum et al. 2013; Kyle and Kim 2011)","plainCitation":"(Zhang and Fujimori 2020a; McCollum et al. 2013; Kyle and Kim 2011)","noteIndex":0},"citationItems":[{"id":"jjP21Vsg/jsBsth6A","uris":["http://zotero.org/users/2476381/items/PMYEKARY"],"uri":["http://zotero.org/users/2476381/items/PMYEKARY"],"itemData":{"id":758,"type":"article-journal","abstract":"Electrification is widely considered an attractive solution for reducing the oil dependency and environmental impact of road transportation. Many countries have been establishing increasingly stringent and ambitious targets in support of transport electrification. We conducted scenario simulations to depict the role of transport electrification in climate change mitigation and how the transport sector would interact with the energy-supply sector. The results showed that transport electrification without the replacement of fossil-fuel power plants leads to the unfortunate result of increasing emissions instead of achieving a low-carbon transition. While transport electrification alone would not contribute to climate change mitigation, it is interesting to note that switching to electrified road transport under the sustainable shared socioeconomic pathways permitted an optimistic outlook for a low-carbon transition, even in the absence of a decarbonized power sector. Another interesting finding was that the stringent penetration of electric vehicles can reduce the mitigation cost generated by the 2 °C climate stabilization target, implying a positive impact for transport policies on the economic system. With technological innovations such as electrified road transport, climate change mitigation does not have to occur at the expense of economic growth. Because a transport electrification policy closely interacts with energy and economic systems, transport planners, economists, and energy policymakers need to work together to propose policy schemes that consider a cross-sectoral balance for a green sustainable future.","container-title":"Environmental Research Letters","DOI":"10.1088/1748-9326/ab6658","ISSN":"1748-9326","issue":"3","journalAbbreviation":"Environ. Res. Lett.","language":"en","note":"publisher: IOP Publishing","page":"034019","source":"Institute of Physics","title":"The role of transport electrification in global climate change mitigation scenarios","volume":"15","author":[{"family":"Zhang","given":"Runsen"},{"family":"Fujimori","given":"Shinichiro"}],"issued":{"date-parts":[["2020",2]]}}},{"id":32,"uris":["http://zotero.org/users/local/GpkrhFR0/items/KCJP9YBA"],"uri":["http://zotero.org/users/local/GpkrhFR0/items/KCJP9YBA"],"itemData":{"id":32,"type":"article-journal","abstract":"This paper analyzes the role of transport electrification in the broader context of energy system transformation and climate stabilization. As part of the EMF27 model intercomparison exercise, we employ the MESSAGE integrated assessment modeling framework to conduct a systematic variation of availability, cost, and performance of particular energy supply technologies, thereby deriving implications for feasibility of climate stabilization goals and the associated costs of mitigation. In addition, we explore a wide range of assumptions regarding the potential degree of electrification of the transportation sector. These analyses allow us to (i) test the extent to which the feasible attainment of stringent climate policy targets depends on transport electrification, and (ii) assess the far-reaching impacts that transport electrification could have throughout the rest of the energy system. A detailed analysis of the transition to electricity within the transport sector is not conducted. Our results indicate that while a low-carbon transport system built upon conventional liquidbased fuel delivery infrastructures is destined to become increasingly reliant on biofuels and synthetic liquids, electrification opens up a door through which nuclear energy and nonbiomass renewables can flow. The latter has important implications for mitigation costs.","container-title":"Climatic Change","DOI":"10.1007/s10584-013-0969-z","ISSN":"0165-0009, 1573-1480","issue":"3-4","journalAbbreviation":"Climatic Change","language":"en","page":"651-664","source":"DOI.org (Crossref)","title":"Transport electrification: A key element for energy system transformation and climate stabilization","title-short":"Transport electrification","volume":"123","author":[{"family":"McCollum","given":"David"},{"family":"Krey","given":"Volker"},{"family":"Kolp","given":"Peter"},{"family":"Nagai","given":"Yu"},{"family":"Riahi","given":"Keywan"}],"issued":{"date-parts":[["2013"]]}}},{"id":55,"uris":["http://zotero.org/users/local/GpkrhFR0/items/Q2UBM3PL"],"uri":["http://zotero.org/users/local/GpkrhFR0/items/Q2UBM3PL"],"itemData":{"id":55,"type":"article-journal","abstract":"This study assesses global light-duty vehicle (LDV) transport in the upcoming century, and the implications of vehicle technology advancement and fuel-switching on greenhouse gas emissions and primary energy demands. Five different vehicle technology scenarios are analyzed with and without a CO2 emissions mitigation policy using the GCAM integrated assessment model: a reference internal combustion engine vehicle scenario, an advanced internal combustion engine vehicle scenario, and three alternative fuel vehicle scenarios in which all LDVs are switched to natural gas, electricity, or hydrogen by 2050. The emissions mitigation policy is a global CO2 emissions price pathway that achieves 450 ppmv CO2 at the end of the century with reference vehicle technologies. The scenarios demonstrate considerable emissions mitigation potential from LDV technology; with and without emissions pricing, global CO2 concentrations in 2095 are reduced about 10 ppmv by advanced ICEV technologies and natural gas vehicles, and 25 ppmv by electric or hydrogen vehicles. All technological advances in vehicles are important for reducing the oil demands of LDV transport and their corresponding CO2 emissions. Among advanced and alternative vehicle technologies, electricity- and hydrogen-powered vehicles are especially valuable for reducing whole-system emissions and total primary energy.","container-title":"Energy Policy","DOI":"10.1016/j.enpol.2011.03.016","ISSN":"03014215","issue":"5","journalAbbreviation":"Energy Policy","language":"en","page":"3012-3024","source":"DOI.org (Crossref)","title":"Long-term implications of alternative light-duty vehicle technologies for global greenhouse gas emissions and primary energy demands","volume":"39","author":[{"family":"Kyle","given":"Page"},{"family":"Kim","given":"Son H."}],"issued":{"date-parts":[["2011",5]]}}}],"schema":"https://github.com/citation-style-language/schema/raw/master/csl-citation.json"} </w:instrText>
+        <w:instrText xml:space="preserve"> ADDIN ZOTERO_ITEM CSL_CITATION {"citationID":"yAwghg8k","properties":{"formattedCitation":"(Zhang and Fujimori 2020a; McCollum et al. 2013; Kyle and Kim 2011)","plainCitation":"(Zhang and Fujimori 2020a; McCollum et al. 2013; Kyle and Kim 2011)","noteIndex":0},"citationItems":[{"id":"yuiR2bRA/ZZPyNltx","uris":["http://zotero.org/users/2476381/items/PMYEKARY"],"uri":["http://zotero.org/users/2476381/items/PMYEKARY"],"itemData":{"id":758,"type":"article-journal","abstract":"Electrification is widely considered an attractive solution for reducing the oil dependency and environmental impact of road transportation. Many countries have been establishing increasingly stringent and ambitious targets in support of transport electrification. We conducted scenario simulations to depict the role of transport electrification in climate change mitigation and how the transport sector would interact with the energy-supply sector. The results showed that transport electrification without the replacement of fossil-fuel power plants leads to the unfortunate result of increasing emissions instead of achieving a low-carbon transition. While transport electrification alone would not contribute to climate change mitigation, it is interesting to note that switching to electrified road transport under the sustainable shared socioeconomic pathways permitted an optimistic outlook for a low-carbon transition, even in the absence of a decarbonized power sector. Another interesting finding was that the stringent penetration of electric vehicles can reduce the mitigation cost generated by the 2 °C climate stabilization target, implying a positive impact for transport policies on the economic system. With technological innovations such as electrified road transport, climate change mitigation does not have to occur at the expense of economic growth. Because a transport electrification policy closely interacts with energy and economic systems, transport planners, economists, and energy policymakers need to work together to propose policy schemes that consider a cross-sectoral balance for a green sustainable future.","container-title":"Environmental Research Letters","DOI":"10.1088/1748-9326/ab6658","ISSN":"1748-9326","issue":"3","journalAbbreviation":"Environ. Res. Lett.","language":"en","note":"publisher: IOP Publishing","page":"034019","source":"Institute of Physics","title":"The role of transport electrification in global climate change mitigation scenarios","volume":"15","author":[{"family":"Zhang","given":"Runsen"},{"family":"Fujimori","given":"Shinichiro"}],"issued":{"date-parts":[["2020",2]]}}},{"id":32,"uris":["http://zotero.org/users/local/GpkrhFR0/items/KCJP9YBA"],"uri":["http://zotero.org/users/local/GpkrhFR0/items/KCJP9YBA"],"itemData":{"id":32,"type":"article-journal","abstract":"This paper analyzes the role of transport electrification in the broader context of energy system transformation and climate stabilization. As part of the EMF27 model intercomparison exercise, we employ the MESSAGE integrated assessment modeling framework to conduct a systematic variation of availability, cost, and performance of particular energy supply technologies, thereby deriving implications for feasibility of climate stabilization goals and the associated costs of mitigation. In addition, we explore a wide range of assumptions regarding the potential degree of electrification of the transportation sector. These analyses allow us to (i) test the extent to which the feasible attainment of stringent climate policy targets depends on transport electrification, and (ii) assess the far-reaching impacts that transport electrification could have throughout the rest of the energy system. A detailed analysis of the transition to electricity within the transport sector is not conducted. Our results indicate that while a low-carbon transport system built upon conventional liquidbased fuel delivery infrastructures is destined to become increasingly reliant on biofuels and synthetic liquids, electrification opens up a door through which nuclear energy and nonbiomass renewables can flow. The latter has important implications for mitigation costs.","container-title":"Climatic Change","DOI":"10.1007/s10584-013-0969-z","ISSN":"0165-0009, 1573-1480","issue":"3-4","journalAbbreviation":"Climatic Change","language":"en","page":"651-664","source":"DOI.org (Crossref)","title":"Transport electrification: A key element for energy system transformation and climate stabilization","title-short":"Transport electrification","volume":"123","author":[{"family":"McCollum","given":"David"},{"family":"Krey","given":"Volker"},{"family":"Kolp","given":"Peter"},{"family":"Nagai","given":"Yu"},{"family":"Riahi","given":"Keywan"}],"issued":{"date-parts":[["2013"]]}}},{"id":55,"uris":["http://zotero.org/users/local/GpkrhFR0/items/Q2UBM3PL"],"uri":["http://zotero.org/users/local/GpkrhFR0/items/Q2UBM3PL"],"itemData":{"id":55,"type":"article-journal","abstract":"This study assesses global light-duty vehicle (LDV) transport in the upcoming century, and the implications of vehicle technology advancement and fuel-switching on greenhouse gas emissions and primary energy demands. Five different vehicle technology scenarios are analyzed with and without a CO2 emissions mitigation policy using the GCAM integrated assessment model: a reference internal combustion engine vehicle scenario, an advanced internal combustion engine vehicle scenario, and three alternative fuel vehicle scenarios in which all LDVs are switched to natural gas, electricity, or hydrogen by 2050. The emissions mitigation policy is a global CO2 emissions price pathway that achieves 450 ppmv CO2 at the end of the century with reference vehicle technologies. The scenarios demonstrate considerable emissions mitigation potential from LDV technology; with and without emissions pricing, global CO2 concentrations in 2095 are reduced about 10 ppmv by advanced ICEV technologies and natural gas vehicles, and 25 ppmv by electric or hydrogen vehicles. All technological advances in vehicles are important for reducing the oil demands of LDV transport and their corresponding CO2 emissions. Among advanced and alternative vehicle technologies, electricity- and hydrogen-powered vehicles are especially valuable for reducing whole-system emissions and total primary energy.","container-title":"Energy Policy","DOI":"10.1016/j.enpol.2011.03.016","ISSN":"03014215","issue":"5","journalAbbreviation":"Energy Policy","language":"en","page":"3012-3024","source":"DOI.org (Crossref)","title":"Long-term implications of alternative light-duty vehicle technologies for global greenhouse gas emissions and primary energy demands","volume":"39","author":[{"family":"Kyle","given":"Page"},{"family":"Kim","given":"Son H."}],"issued":{"date-parts":[["2011",5]]}}}],"schema":"https://github.com/citation-style-language/schema/raw/master/csl-citation.json"} </w:instrText>
       </w:r>
       <w:r>
         <w:fldChar w:fldCharType="separate"/>
@@ -3966,7 +3966,7 @@
         <w:fldChar w:fldCharType="begin"/>
       </w:r>
       <w:r>
-        <w:instrText xml:space="preserve"> ADDIN ZOTERO_ITEM CSL_CITATION {"citationID":"SVxPDZVI","properties":{"formattedCitation":"(Wu and Zhang 2017; Sierzchula et al. 2014)","plainCitation":"(Wu and Zhang 2017; Sierzchula et al. 2014)","noteIndex":0},"citationItems":[{"id":93,"uris":["http://zotero.org/users/local/GpkrhFR0/items/HQZYMYRN"],"uri":["http://zotero.org/users/local/GpkrhFR0/items/HQZYMYRN"],"itemData":{"id":93,"type":"article-journal","abstract":"Developing the electric vehicle (EV) industry is generally considered to be an effective way of easing the imbalance between the supply and demand of oil, and, in addition, the pressure to reduce environmental pollution. Developed countries and most developing countries including Brazil, Russia, India, and China (so-called ‘BRIC’ countries) are actively promoting the development of EVs. By studying different types of widely-used gasoline internal combustion engine vehicles (ICEVs) and EVs, we compare the effect on the environment of utilizing EVs in both developed and developing countries. This is achieved by using a ‘well-to-wheel’ method. The results show that compared to gasoline ICEVs, EVs have a signiﬁcant effect on CO2 emission reduction. However, the corresponding air pollution due to SO2, PM10, NOx, etc. for a given EV varies substantially in different countries because of the inﬂuence of several factors (electrical power structure, line loss rate, and so on). As developing countries use larger proportions of thermal power or present high line loss rates, pollutant emission produced by a certain EV is much higher than that in developed countries. Taking China as a typical developing country as an example, this research dynamically predicts the environmental effects expected in 2020 and 2025 due to a developing EV industry. Predictions are based on a method of Monte Carlo simulation and consider the government’s development plan for energy. Finally, according to the results obtained, policies and suggestions for the development of the EV industry in developing countries are proposed.","container-title":"Transportation Research Part D: Transport and Environment","DOI":"10.1016/j.trd.2016.12.007","ISSN":"13619209","journalAbbreviation":"Transportation Research Part D: Transport and Environment","language":"en","page":"129-145","source":"DOI.org (Crossref)","title":"Can the development of electric vehicles reduce the emission of air pollutants and greenhouse gases in developing countries?","volume":"51","author":[{"family":"Wu","given":"Ya"},{"family":"Zhang","given":"Li"}],"issued":{"date-parts":[["2017",3]]}}},{"id":118,"uris":["http://zotero.org/users/local/GpkrhFR0/items/FRRX8TXE"],"uri":["http://zotero.org/users/local/GpkrhFR0/items/FRRX8TXE"],"itemData":{"id":118,"type":"article-journal","abstract":"Electric vehicles represent an innovation with the potential to lower greenhouse gas emissions and help mitigate the causes of climate change. However, externalities including the appropriability of knowledge and pollution abatement result in societal/economic beneﬁts that are not incorporated in electric vehicle prices. In order to address resulting market failures, governments have employed a number of policies. We seek to determine the relationship of one such policy instrument (consumer ﬁnancial incentives) to electric vehicle adoption. Based on existing literature, we identiﬁed several additional socio-economic factors that are expected to be inﬂuential in determining electric vehicle adoption rates. Using multiple linear regression analysis, we examined the relationship between those variables and 30 national electric vehicle market shares for the year 2012. The model found ﬁnancial incentives, charging infrastructure, and local presence of production facilities to be signiﬁcant and positively correlated to a country's electric vehicle market share. Results suggest that of those factors, charging infrastructure was most strongly related to electric vehicle adoption. However, descriptive analysis suggests that neither ﬁnancial incentives nor charging infrastructure ensure high electric vehicle adoption rates.","container-title":"Energy Policy","DOI":"10.1016/j.enpol.2014.01.043","ISSN":"03014215","journalAbbreviation":"Energy Policy","language":"en","page":"183-194","source":"DOI.org (Crossref)","title":"The influence of financial incentives and other socio-economic factors on electric vehicle adoption","volume":"68","author":[{"family":"Sierzchula","given":"William"},{"family":"Bakker","given":"Sjoerd"},{"family":"Maat","given":"Kees"},{"family":"Wee","given":"Bert","non-dropping-particle":"van"}],"issued":{"date-parts":[["2014",5]]}}}],"schema":"https://github.com/citation-style-language/schema/raw/master/csl-citation.json"} </w:instrText>
+        <w:instrText xml:space="preserve"> ADDIN ZOTERO_ITEM CSL_CITATION {"citationID":"SVxPDZVI","properties":{"formattedCitation":"(Y. Wu and Zhang 2017; Sierzchula et al. 2014)","plainCitation":"(Y. Wu and Zhang 2017; Sierzchula et al. 2014)","noteIndex":0},"citationItems":[{"id":93,"uris":["http://zotero.org/users/local/GpkrhFR0/items/HQZYMYRN"],"uri":["http://zotero.org/users/local/GpkrhFR0/items/HQZYMYRN"],"itemData":{"id":93,"type":"article-journal","abstract":"Developing the electric vehicle (EV) industry is generally considered to be an effective way of easing the imbalance between the supply and demand of oil, and, in addition, the pressure to reduce environmental pollution. Developed countries and most developing countries including Brazil, Russia, India, and China (so-called ‘BRIC’ countries) are actively promoting the development of EVs. By studying different types of widely-used gasoline internal combustion engine vehicles (ICEVs) and EVs, we compare the effect on the environment of utilizing EVs in both developed and developing countries. This is achieved by using a ‘well-to-wheel’ method. The results show that compared to gasoline ICEVs, EVs have a signiﬁcant effect on CO2 emission reduction. However, the corresponding air pollution due to SO2, PM10, NOx, etc. for a given EV varies substantially in different countries because of the inﬂuence of several factors (electrical power structure, line loss rate, and so on). As developing countries use larger proportions of thermal power or present high line loss rates, pollutant emission produced by a certain EV is much higher than that in developed countries. Taking China as a typical developing country as an example, this research dynamically predicts the environmental effects expected in 2020 and 2025 due to a developing EV industry. Predictions are based on a method of Monte Carlo simulation and consider the government’s development plan for energy. Finally, according to the results obtained, policies and suggestions for the development of the EV industry in developing countries are proposed.","container-title":"Transportation Research Part D: Transport and Environment","DOI":"10.1016/j.trd.2016.12.007","ISSN":"13619209","journalAbbreviation":"Transportation Research Part D: Transport and Environment","language":"en","page":"129-145","source":"DOI.org (Crossref)","title":"Can the development of electric vehicles reduce the emission of air pollutants and greenhouse gases in developing countries?","volume":"51","author":[{"family":"Wu","given":"Ya"},{"family":"Zhang","given":"Li"}],"issued":{"date-parts":[["2017",3]]}}},{"id":118,"uris":["http://zotero.org/users/local/GpkrhFR0/items/FRRX8TXE"],"uri":["http://zotero.org/users/local/GpkrhFR0/items/FRRX8TXE"],"itemData":{"id":118,"type":"article-journal","abstract":"Electric vehicles represent an innovation with the potential to lower greenhouse gas emissions and help mitigate the causes of climate change. However, externalities including the appropriability of knowledge and pollution abatement result in societal/economic beneﬁts that are not incorporated in electric vehicle prices. In order to address resulting market failures, governments have employed a number of policies. We seek to determine the relationship of one such policy instrument (consumer ﬁnancial incentives) to electric vehicle adoption. Based on existing literature, we identiﬁed several additional socio-economic factors that are expected to be inﬂuential in determining electric vehicle adoption rates. Using multiple linear regression analysis, we examined the relationship between those variables and 30 national electric vehicle market shares for the year 2012. The model found ﬁnancial incentives, charging infrastructure, and local presence of production facilities to be signiﬁcant and positively correlated to a country's electric vehicle market share. Results suggest that of those factors, charging infrastructure was most strongly related to electric vehicle adoption. However, descriptive analysis suggests that neither ﬁnancial incentives nor charging infrastructure ensure high electric vehicle adoption rates.","container-title":"Energy Policy","DOI":"10.1016/j.enpol.2014.01.043","ISSN":"03014215","journalAbbreviation":"Energy Policy","language":"en","page":"183-194","source":"DOI.org (Crossref)","title":"The influence of financial incentives and other socio-economic factors on electric vehicle adoption","volume":"68","author":[{"family":"Sierzchula","given":"William"},{"family":"Bakker","given":"Sjoerd"},{"family":"Maat","given":"Kees"},{"family":"Wee","given":"Bert","non-dropping-particle":"van"}],"issued":{"date-parts":[["2014",5]]}}}],"schema":"https://github.com/citation-style-language/schema/raw/master/csl-citation.json"} </w:instrText>
       </w:r>
       <w:r>
         <w:fldChar w:fldCharType="separate"/>
@@ -3975,7 +3975,7 @@
         <w:rPr>
           <w:rFonts w:ascii="Calibri" w:hAnsi="Calibri" w:cs="Calibri"/>
         </w:rPr>
-        <w:t>(Wu and Zhang 2017; Sierzchula et al. 2014)</w:t>
+        <w:t>(Y. Wu and Zhang 2017; Sierzchula et al. 2014)</w:t>
       </w:r>
       <w:r>
         <w:fldChar w:fldCharType="end"/>
@@ -4164,28 +4164,31 @@
         <w:t xml:space="preserve"> </w:t>
       </w:r>
       <w:r>
-        <w:t>including fuel economy</w:t>
+        <w:t>including</w:t>
+      </w:r>
+      <w:r>
+        <w:t xml:space="preserve"> low carbon fuel mix, </w:t>
+      </w:r>
+      <w:r>
+        <w:t>fuel economy</w:t>
       </w:r>
       <w:r>
         <w:t xml:space="preserve"> improvements</w:t>
       </w:r>
       <w:r>
-        <w:t>, increase</w:t>
+        <w:t>,</w:t>
+      </w:r>
+      <w:r>
+        <w:t xml:space="preserve"> and</w:t>
+      </w:r>
+      <w:r>
+        <w:t xml:space="preserve"> increase</w:t>
       </w:r>
       <w:r>
         <w:t xml:space="preserve">d </w:t>
       </w:r>
       <w:r>
-        <w:t>mass transit,</w:t>
-      </w:r>
-      <w:r>
-        <w:t xml:space="preserve"> and low carbon fuel mi</w:t>
-      </w:r>
-      <w:r>
-        <w:t>x</w:t>
-      </w:r>
-      <w:r>
-        <w:t>,</w:t>
+        <w:t>mass transit</w:t>
       </w:r>
       <w:r>
         <w:t xml:space="preserve"> will be needed for effective decarbonization of the transport sector</w:t>
@@ -4216,253 +4219,381 @@
       </w:r>
     </w:p>
     <w:p>
-      <w:pPr>
-        <w:spacing w:after="0"/>
+      <w:bookmarkStart w:id="6" w:name="_GoBack"/>
+      <w:bookmarkEnd w:id="6"/>
+      <w:r>
+        <w:t xml:space="preserve">Life-cycle analysis indicates that EVs have lower impacts on global warming, cumulative energy demand, particulate matter formation, and fossil </w:t>
+      </w:r>
+      <w:r>
+        <w:t xml:space="preserve">resource depletion compared to conventional ICEVs </w:t>
+      </w:r>
+      <w:r>
+        <w:fldChar w:fldCharType="begin"/>
+      </w:r>
+      <w:r>
+        <w:instrText xml:space="preserve"> ADDIN ZOTERO_ITEM CSL_CITATION {"citationID":"TryrdP5K","properties":{"formattedCitation":"(Lombardi et al. 2017)","plainCitation":"(Lombardi et al. 2017)","noteIndex":0},"citationItems":[{"id":176,"uris":["http://zotero.org/users/local/GpkrhFR0/items/PGID8JML"],"uri":["http://zotero.org/users/local/GpkrhFR0/items/PGID8JML"],"itemData":{"id":176,"type":"article-journal","abstract":"Purpose The purpose of this study is to compare the environmental impact differences of four types of vehicles on a life cycle assessment (LCA) perspective: a conventional gasoline vehicle, a pure electric vehicle, a plug-in hybrid gasolineelectric vehicle, and a plug-in hybrid fuel cell-battery vehicle. The novelty of the approach is to consider the different powertrains—electric and hybrids—as a repowering of the conventional powertrain. This way, the attention can be focused only on the powertrain differences and inefficiencies, with the added value of avoiding further assumptions, which could cause the analysis to be somehow rough.","container-title":"The International Journal of Life Cycle Assessment","DOI":"10.1007/s11367-017-1294-y","ISSN":"0948-3349, 1614-7502","issue":"12","journalAbbreviation":"Int J Life Cycle Assess","language":"en","page":"1989-2006","source":"DOI.org (Crossref)","title":"Comparative environmental assessment of conventional, electric, hybrid, and fuel cell powertrains based on LCA","volume":"22","author":[{"family":"Lombardi","given":"Lidia"},{"family":"Tribioli","given":"Laura"},{"family":"Cozzolino","given":"Raffaello"},{"family":"Bella","given":"Gino"}],"issued":{"date-parts":[["2017",12]]}}}],"schema":"https://github.com/citation-style-language/schema/raw/master/csl-citation.json"} </w:instrText>
+      </w:r>
+      <w:r>
+        <w:fldChar w:fldCharType="separate"/>
+      </w:r>
+      <w:r>
         <w:rPr>
-          <w:highlight w:val="yellow"/>
+          <w:rFonts w:ascii="Calibri" w:hAnsi="Calibri" w:cs="Calibri"/>
         </w:rPr>
-      </w:pPr>
+        <w:t>(Lombardi et al. 2017)</w:t>
+      </w:r>
+      <w:r>
+        <w:fldChar w:fldCharType="end"/>
+      </w:r>
+      <w:r>
+        <w:t xml:space="preserve"> </w:t>
+      </w:r>
+      <w:r>
+        <w:t xml:space="preserve">. </w:t>
+      </w:r>
+      <w:r>
+        <w:t>EVs have zero tailpipe emissions, which reduces localized air pollution in urban areas.</w:t>
+      </w:r>
+      <w:r>
+        <w:t xml:space="preserve"> E</w:t>
+      </w:r>
+      <w:r>
+        <w:t>missions associated with EV use shift to the electricity sector</w:t>
+      </w:r>
+      <w:r>
+        <w:t xml:space="preserve">; </w:t>
+      </w:r>
+      <w:r>
+        <w:t xml:space="preserve">the </w:t>
+      </w:r>
+      <w:r>
+        <w:t>net impact of EVs on GHG emissions</w:t>
+      </w:r>
+      <w:r>
+        <w:t xml:space="preserve"> is</w:t>
+      </w:r>
+      <w:r>
+        <w:t xml:space="preserve"> sensitive to the fuel mix in power generation</w:t>
+      </w:r>
+      <w:r>
+        <w:t xml:space="preserve">. </w:t>
+      </w:r>
+      <w:r>
+        <w:t xml:space="preserve">Ellingsen, </w:t>
+      </w:r>
       <w:r>
         <w:rPr>
-          <w:highlight w:val="yellow"/>
+          <w:rFonts w:ascii="Calibri" w:hAnsi="Calibri" w:cs="Calibri"/>
+          <w:szCs w:val="24"/>
         </w:rPr>
-        <w:t>[</w:t>
+        <w:t>Singh, and Strømman</w:t>
       </w:r>
       <w:r>
         <w:rPr>
-          <w:highlight w:val="yellow"/>
+          <w:rFonts w:ascii="Calibri" w:hAnsi="Calibri" w:cs="Calibri"/>
+          <w:szCs w:val="24"/>
         </w:rPr>
-        <w:t xml:space="preserve">Add </w:t>
+        <w:t xml:space="preserve"> (</w:t>
+      </w:r>
+      <w:r>
+        <w:t xml:space="preserve">2016) found that compared to ICEVs, lifecycle emissions for </w:t>
+      </w:r>
+      <w:r>
+        <w:t xml:space="preserve">EVs powered by electricity from natural gas </w:t>
+      </w:r>
+      <w:r>
+        <w:t xml:space="preserve">are 12-21% lower, while lifecycle emissions for EVs powered by wind electricity are reduced by 66-70%.  </w:t>
+      </w:r>
+      <w:r>
+        <w:t>In contrast</w:t>
+      </w:r>
+      <w:r>
+        <w:t>,</w:t>
+      </w:r>
+      <w:r>
+        <w:t xml:space="preserve"> EVs powered by coal electricity have </w:t>
+      </w:r>
+      <w:r>
+        <w:t>higher emissions</w:t>
+      </w:r>
+      <w:r>
+        <w:t xml:space="preserve"> than ICEVs powered by gasoline or diesel </w:t>
+      </w:r>
+      <w:r>
+        <w:fldChar w:fldCharType="begin"/>
+      </w:r>
+      <w:r>
+        <w:instrText xml:space="preserve"> ADDIN ZOTERO_ITEM CSL_CITATION {"citationID":"1HNOI0ht","properties":{"formattedCitation":"(Ellingsen, Singh, and Str\\uc0\\u248{}mman 2016; Hawkins et al. 2013; Wolfram and Lutsey 2016)","plainCitation":"(Ellingsen, Singh, and Strømman 2016; Hawkins et al. 2013; Wolfram and Lutsey 2016)","noteIndex":0},"citationItems":[{"id":189,"uris":["http://zotero.org/users/local/GpkrhFR0/items/Z43AB75A"],"uri":["http://zotero.org/users/local/GpkrhFR0/items/Z43AB75A"],"itemData":{"id":189,"type":"article-journal","container-title":"Environmental Research Letters","DOI":"10.1088/1748-9326/11/5/054010","ISSN":"1748-9326","issue":"5","journalAbbreviation":"Environ. Res. Lett.","language":"en","page":"054010","source":"DOI.org (Crossref)","title":"The size and range effect: lifecycle greenhouse gas emissions of electric vehicles","title-short":"The size and range effect","volume":"11","author":[{"family":"Ellingsen","given":"Linda Ager-Wick"},{"family":"Singh","given":"Bhawna"},{"family":"Strømman","given":"Anders Hammer"}],"issued":{"date-parts":[["2016",5,1]]}}},{"id":87,"uris":["http://zotero.org/users/local/GpkrhFR0/items/TGZN3MPL"],"uri":["http://zotero.org/users/local/GpkrhFR0/items/TGZN3MPL"],"itemData":{"id":87,"type":"article-journal","abstract":"Electric vehicles (EVs) coupled with low-carbon electricity sources offer the potential for reducing greenhouse gas emissions and exposure to tailpipe emissions from personal transportation. In considering these beneﬁts, it is important to address concerns of problemshifting. In addition, while many studies have focused on the use phase in comparing transportation options, vehicle production is also signiﬁcant when comparing conventional and EVs. We develop and provide a transparent life cycle inventory of conventional and electric vehicles and apply our inventory to assess conventional and EVs over a range of impact categories. We ﬁnd that EVs powered by the present European electricity mix offer a 10% to 24% decrease in global warming potential (GWP) relative to conventional diesel or gasoline vehicles assuming lifetimes of 150,000 km. However, EVs exhibit the potential for signiﬁcant increases in human toxicity, freshwater eco-toxicity, freshwater eutrophication, and metal depletion impacts, largely emanating from the vehicle supply chain. Results are sensitive to assumptions regarding electricity source, use phase energy consumption, vehicle lifetime, and battery replacement schedules. Because production impacts are more signiﬁcant for EVs than conventional vehicles, assuming a vehicle lifetime of 200,000 km exaggerates the GWP beneﬁts of EVs to 27% to 29% relative to gasoline vehicles or 17% to 20% relative to diesel. An assumption of 100,000 km decreases the beneﬁt of EVs to 9% to 14% with respect to gasoline vehicles and results in impacts indistinguishable from those of a diesel vehicle. Improving the environmental proﬁle of EVs requires engagement around reducing vehicle production supply chain impacts and promoting clean electricity sources in decision making regarding electricity infrastructure.","container-title":"Journal of Industrial Ecology","DOI":"10.1111/j.1530-9290.2012.00532.x","ISSN":"1088-1980, 1530-9290","issue":"1","journalAbbreviation":"Journal of Industrial Ecology","language":"en","page":"53-6</w:instrText>
       </w:r>
       <w:r>
         <w:rPr>
-          <w:highlight w:val="yellow"/>
+          <w:rFonts w:hint="eastAsia"/>
         </w:rPr>
-        <w:t>a paragraph on EV and system-level impact</w:t>
+        <w:instrText>4","source":"DOI.org (Crossref)","title":"Comparative Environmental Life Cycle Assessment of Conventional and Electric Vehicles","volume":"17","author":[{"family":"Hawkins","given":"Troy R."},{"family":"Singh","given":"Bhawna"},{"family":"Majeau</w:instrText>
       </w:r>
       <w:r>
         <w:rPr>
-          <w:highlight w:val="yellow"/>
+          <w:rFonts w:hint="eastAsia"/>
         </w:rPr>
-        <w:t xml:space="preserve">s: </w:t>
+        <w:instrText>‐</w:instrText>
+      </w:r>
+      <w:r>
+        <w:rPr>
+          <w:rFonts w:hint="eastAsia"/>
+        </w:rPr>
+        <w:instrText>Bettez","</w:instrText>
+      </w:r>
+      <w:r>
+        <w:instrText xml:space="preserve">given":"Guillaume"},{"family":"Strømman","given":"Anders Hammer"}],"issued":{"date-parts":[["2013",2]]}}},{"id":43,"uris":["http://zotero.org/users/local/GpkrhFR0/items/MFMWAT65"],"uri":["http://zotero.org/users/local/GpkrhFR0/items/MFMWAT65"],"itemData":{"id":43,"type":"article-journal","language":"en","page":"23","source":"Zotero","title":"Electric vehicles: Literature review of technology costs and carbon emissions","author":[{"family":"Wolfram","given":"Paul"},{"family":"Lutsey","given":"Nic"}],"issued":{"date-parts":[["2016",7,15]]}}}],"schema":"https://github.com/citation-style-language/schema/raw/master/csl-citation.json"} </w:instrText>
+      </w:r>
+      <w:r>
+        <w:fldChar w:fldCharType="separate"/>
+      </w:r>
+      <w:r>
+        <w:rPr>
+          <w:rFonts w:ascii="Calibri" w:hAnsi="Calibri" w:cs="Calibri"/>
+          <w:szCs w:val="24"/>
+        </w:rPr>
+        <w:t>(Ellingsen, Singh, and Strømman 2016; Hawkins et al. 2013; Wolfram and Lutsey 2016)</w:t>
+      </w:r>
+      <w:r>
+        <w:fldChar w:fldCharType="end"/>
+      </w:r>
+      <w:r>
+        <w:t>.</w:t>
+      </w:r>
+      <w:r>
+        <w:t xml:space="preserve"> This sensitivity underscores the importance of pairing EV incentives with efforts to decarbonize the electric grid.</w:t>
+      </w:r>
+      <w:r>
+        <w:t xml:space="preserve"> </w:t>
+      </w:r>
+      <w:r>
+        <w:t>While emission from the use phase of EVs can be much lower than that of ICEVs, they are higher for the production phase</w:t>
+      </w:r>
+      <w:r>
+        <w:t xml:space="preserve">, with GWP </w:t>
+      </w:r>
+      <w:r>
+        <w:t xml:space="preserve">due to </w:t>
+      </w:r>
+      <w:r>
+        <w:t>EV manufacturing</w:t>
+      </w:r>
+      <w:r>
+        <w:t xml:space="preserve"> </w:t>
+      </w:r>
+      <w:r>
+        <w:t xml:space="preserve">roughly twice that of a comparable ICEV </w:t>
+      </w:r>
+      <w:r>
+        <w:fldChar w:fldCharType="begin"/>
+      </w:r>
+      <w:r>
+        <w:instrText xml:space="preserve"> ADDIN ZOTERO_ITEM CSL_CITATION {"citationID":"imtTNlQZ","properties":{"formattedCitation":"(Hawkins et al. 2013)","plainCitation":"(Hawkins et al. 2013)","noteIndex":0},"citationItems":[{"id":87,"uris":["http://zotero.org/users/local/GpkrhFR0/items/TGZN3MPL"],"uri":["http://zotero.org/users/local/GpkrhFR0/items/TGZN3MPL"],"itemData":{"id":87,"type":"article-journal","abstract":"Electric vehicles (EVs) coupled with low-carbon electricity sources offer the potential for reducing greenhouse gas emissions and exposure to tailpipe emissions from personal transportation. In considering these beneﬁts, it is important to address concerns of problemshifting. In addition, while many studies have focused on the use phase in comparing transportation options, vehicle production is also signiﬁcant when comparing conventional and EVs. We develop and provide a transparent life cycle inventory of conventional and electric vehicles and apply our inventory to assess conventional and EVs over a range of impact categories. We ﬁnd that EVs powered by the present European electricity mix offer a 10% to 24% decrease in global warming potential (GWP) relative to conventional diesel or gasoline vehicles assuming lifetimes of 150,000 km. However, EVs exhibit the potential for signiﬁcant increases in human toxicity, freshwater eco-toxicity, freshwater eutrophication, and metal depletion impacts, largely emanating from the vehicle supply chain. Results are sensitive to assumptions regarding electricity source, use phase energy consumption, vehicle lifetime, and battery replacement schedules. Because production impacts are more signiﬁcant for EVs than conventional vehicles, assuming a vehicle lifetime of 200,000 km exaggerates the GWP beneﬁts of EVs to 27% to 29% relative to gasoline vehicles or 17% to 20% relative to diesel. An assumption of 100,000 km decreases the beneﬁt of EVs to 9% to 14% with respect to gasoline vehicles and results in impacts indistinguishable from those of a diesel vehicle. Improving the environmental proﬁle of EVs requires engagement around reducing vehicle production supply chain impacts and promoting clean electricity sources in decision making regarding electricity infrastructure.","container-title":"Journal of Industrial Ecology","DOI":"10.1111/j.1530-9290.2012.00532.x","ISSN":"1088-1980, 1530-9290","issue":"1","journalAbbreviation":"Journal of Industrial Ecology","language":"en","page":"53-64","source":"DOI.org (Crossref)","title":"Comparative Environmental Life Cycle Assessment of Conventional and Elec</w:instrText>
+      </w:r>
+      <w:r>
+        <w:rPr>
+          <w:rFonts w:hint="eastAsia"/>
+        </w:rPr>
+        <w:instrText>tric Vehicles","volume":"17","author":[{"family":"Hawkins","given":"Troy R."},{"family":"Singh","given":"Bhawna"},{"family":"Majeau</w:instrText>
+      </w:r>
+      <w:r>
+        <w:rPr>
+          <w:rFonts w:hint="eastAsia"/>
+        </w:rPr>
+        <w:instrText>‐</w:instrText>
+      </w:r>
+      <w:r>
+        <w:rPr>
+          <w:rFonts w:hint="eastAsia"/>
+        </w:rPr>
+        <w:instrText>Bettez","given":"Guillaume"},{"family":"Strømman","given":"Anders Hammer"}],"issued":{"date-parts":[["2013",2]]}}}],"schema</w:instrText>
+      </w:r>
+      <w:r>
+        <w:instrText xml:space="preserve">":"https://github.com/citation-style-language/schema/raw/master/csl-citation.json"} </w:instrText>
+      </w:r>
+      <w:r>
+        <w:fldChar w:fldCharType="separate"/>
+      </w:r>
+      <w:r>
+        <w:rPr>
+          <w:rFonts w:ascii="Calibri" w:hAnsi="Calibri" w:cs="Calibri"/>
+        </w:rPr>
+        <w:t>(Hawkins et al. 2013)</w:t>
+      </w:r>
+      <w:r>
+        <w:fldChar w:fldCharType="end"/>
+      </w:r>
+      <w:r>
+        <w:t>.</w:t>
+      </w:r>
+      <w:r>
+        <w:t xml:space="preserve"> EV production is also more environmentally intensive in terms of mineral resource depletion and human, freshwater, and terrestrial toxicity </w:t>
+      </w:r>
+      <w:r>
+        <w:t xml:space="preserve">potential </w:t>
+      </w:r>
+      <w:r>
+        <w:fldChar w:fldCharType="begin"/>
+      </w:r>
+      <w:r>
+        <w:instrText xml:space="preserve"> ADDIN ZOTERO_ITEM CSL_CITATION {"citationID":"yrfRg2lc","properties":{"formattedCitation":"(Hawkins et al. 2013)","plainCitation":"(Hawkins et al. 2013)","noteIndex":0},"citationItems":[{"id":87,"uris":["http://zotero.org/users/local/GpkrhFR0/items/TGZN3MPL"],"uri":["http://zotero.org/users/local/GpkrhFR0/items/TGZN3MPL"],"itemData":{"id":87,"type":"article-journal","abstract":"Electric vehicles (EVs) coupled with low-carbon electricity sources offer the potential for reducing greenhouse gas emissions and exposure to tailpipe emissions from personal transportation. In considering these beneﬁts, it is important to address concerns of problemshifting. In addition, while many studies have focused on the use phase in comparing transportation options, vehicle production is also signiﬁcant when comparing conventional and EVs. We develop and provide a transparent life cycle inventory of conventional and electric vehicles and apply our inventory to assess conventional and EVs over a range of impact categories. We ﬁnd that EVs powered by the present European electricity mix offer a 10% to 24% decrease in global warming potential (GWP) relative to conventional diesel or gasoline vehicles assuming lifetimes of 150,000 km. However, EVs exhibit the potential for signiﬁcant increases in human toxicity, freshwater eco-toxicity, freshwater eutrophication, and metal depletion impacts, largely emanating from the vehicle supply chain. Results are sensitive to assumptions regarding electricity source, use phase energy consumption, vehicle lifetime, and battery replacement schedules. Because production impacts are more signiﬁcant for EVs than conventional vehicles, assuming a vehicle lifetime of 200,000 km exaggerates the GWP beneﬁts of EVs to 27% to 29% relative to gasoline vehicles or 17% to 20% relative to diesel. An assumption of 100,000 km decreases the beneﬁt of EVs to 9% to 14% with respect to gasoline vehicles and results in impacts indistinguishable from those of a diesel vehicle. Improving the environmental proﬁle of EVs requires engagement around reducing vehicle production supply chain impacts and promoting clean electricity sources in decision making regarding electricity infrastructure.","container-title":"Journal of Industrial Ecology","DOI":"10.1111/j.1530-9290.2012.00532.x","ISSN":"1088-1980, 1530-9290","issue":"1","journalAbbreviation":"Journal of Industrial Ecology","language":"en","page":"53-64","source":"DOI.org (Crossref)","title":"Comparative Environmental Life Cycle Assessment of Conventional and Elec</w:instrText>
+      </w:r>
+      <w:r>
+        <w:rPr>
+          <w:rFonts w:hint="eastAsia"/>
+        </w:rPr>
+        <w:instrText>tric Vehicles","volume":"17","author":[{"family":"Hawkins","given":"Troy R."},{"family":"Singh","given":"Bhawna"},{"family":"Majeau</w:instrText>
+      </w:r>
+      <w:r>
+        <w:rPr>
+          <w:rFonts w:hint="eastAsia"/>
+        </w:rPr>
+        <w:instrText>‐</w:instrText>
+      </w:r>
+      <w:r>
+        <w:rPr>
+          <w:rFonts w:hint="eastAsia"/>
+        </w:rPr>
+        <w:instrText>Bettez","given":"Guillaume"},{"family":"Strømman","given":"Anders Hammer"}],"issued":{"date-parts":[["2013",2]]}}}],"schema</w:instrText>
+      </w:r>
+      <w:r>
+        <w:instrText xml:space="preserve">":"https://github.com/citation-style-language/schema/raw/master/csl-citation.json"} </w:instrText>
+      </w:r>
+      <w:r>
+        <w:fldChar w:fldCharType="separate"/>
+      </w:r>
+      <w:r>
+        <w:rPr>
+          <w:rFonts w:ascii="Calibri" w:hAnsi="Calibri" w:cs="Calibri"/>
+        </w:rPr>
+        <w:t>(Hawkins et al. 2013)</w:t>
+      </w:r>
+      <w:r>
+        <w:fldChar w:fldCharType="end"/>
+      </w:r>
+      <w:r>
+        <w:t>.</w:t>
       </w:r>
     </w:p>
     <w:p>
-      <w:pPr>
-        <w:spacing w:after="0"/>
-        <w:rPr>
-          <w:highlight w:val="yellow"/>
-        </w:rPr>
-      </w:pPr>
-      <w:r>
-        <w:rPr>
-          <w:highlight w:val="yellow"/>
-        </w:rPr>
-        <w:t>1. EV</w:t>
-      </w:r>
-      <w:r>
-        <w:rPr>
-          <w:highlight w:val="yellow"/>
-        </w:rPr>
-        <w:t xml:space="preserve"> and</w:t>
-      </w:r>
-      <w:r>
-        <w:rPr>
-          <w:highlight w:val="yellow"/>
-        </w:rPr>
-        <w:t xml:space="preserve"> overall emission implications; </w:t>
-      </w:r>
-    </w:p>
-    <w:p>
-      <w:r>
-        <w:rPr>
-          <w:highlight w:val="yellow"/>
-        </w:rPr>
-        <w:t>2. EV and changes in electricity demand and load curve</w:t>
-      </w:r>
-      <w:r>
-        <w:rPr>
-          <w:highlight w:val="yellow"/>
-        </w:rPr>
-        <w:t>.</w:t>
-      </w:r>
-      <w:r>
-        <w:rPr>
-          <w:highlight w:val="yellow"/>
-        </w:rPr>
-        <w:t>]</w:t>
-      </w:r>
-    </w:p>
-    <w:p>
-      <w:r>
-        <w:rPr>
-          <w:highlight w:val="yellow"/>
-        </w:rPr>
+      <w:r>
         <w:t xml:space="preserve">While EVs increase </w:t>
       </w:r>
       <w:r>
-        <w:rPr>
-          <w:highlight w:val="yellow"/>
-        </w:rPr>
         <w:t xml:space="preserve">demand for electricity, </w:t>
       </w:r>
       <w:r>
-        <w:rPr>
-          <w:highlight w:val="yellow"/>
-        </w:rPr>
         <w:t xml:space="preserve">they also provide an opportunity to </w:t>
       </w:r>
       <w:r>
-        <w:rPr>
-          <w:highlight w:val="yellow"/>
-        </w:rPr>
         <w:t>balance</w:t>
       </w:r>
       <w:r>
-        <w:rPr>
-          <w:highlight w:val="yellow"/>
-        </w:rPr>
         <w:t xml:space="preserve"> the load curve</w:t>
       </w:r>
       <w:r>
-        <w:rPr>
-          <w:highlight w:val="yellow"/>
-        </w:rPr>
         <w:t>, which is particularly valuable for integrating use of intermittent renewable sources like wind and solar</w:t>
       </w:r>
       <w:r>
-        <w:rPr>
-          <w:highlight w:val="yellow"/>
-        </w:rPr>
         <w:t xml:space="preserve"> into the grid</w:t>
       </w:r>
       <w:r>
-        <w:rPr>
-          <w:highlight w:val="yellow"/>
-        </w:rPr>
         <w:t xml:space="preserve"> </w:t>
       </w:r>
       <w:r>
-        <w:rPr>
-          <w:highlight w:val="yellow"/>
-        </w:rPr>
         <w:fldChar w:fldCharType="begin"/>
       </w:r>
       <w:r>
-        <w:rPr>
-          <w:highlight w:val="yellow"/>
-        </w:rPr>
         <w:instrText xml:space="preserve"> ADDIN ZOTERO_ITEM CSL_CITATION {"citationID":"ZNJcPU2P","properties":{"formattedCitation":"(Hu et al. 2016; Richardson 2013)","plainCitation":"(Hu et al. 2016; Richardson 2013)","noteIndex":0},"citationItems":[{"id":139,"uris":["http://zotero.org/users/local/GpkrhFR0/items/GX6RU6SU"],"uri":["http://zotero.org/users/local/GpkrhFR0/items/GX6RU6SU"],"itemData":{"id":139,"type":"article-journal","abstract":"Electric vehicles can become integral parts of a smart grid, since they are capable of providing valuable services to power systems other than just consuming power. On the transmission system level, electric vehicles are regarded as an important means of balancing the intermittent renewable energy resources such as wind power. This is because electric vehicles can be used to absorb the energy during the period of high electricity penetration and feed the electricity back into the grid when the demand is high or in situations of insufﬁcient electricity generation. However, on the distribution system level, the extra loads created by the increasing number of electric vehicles may have adverse impacts on grid. These factors bring new challenges to the power system operators. To coordinate the interests and solve the conﬂicts, electric vehicle ﬂeet operators are proposed both by academics and industries. This paper presents a review and classiﬁcation of methods for smart charging (including power to vehicle and vehicle-to-grid) of electric vehicles for ﬂeet operators. The study ﬁrstly presents service relationships between ﬂeet operators and other four actors in smart grids; then, modeling of battery dynamics and driving patterns of electric vehicles, charging and communications standards are introduced; after that, three control strategies and their commonly used algorithms are described; ﬁnally, conclusion and recommendations are made.","container-title":"Renewable and Sustainable Energy Reviews","DOI":"10.1016/j.rser.2015.12.014","ISSN":"13640321","journalAbbreviation":"Renewable and Sustainable Energy Reviews","language":"en","page":"1207-1226","source":"DOI.org (Crossref)","title":"Electric vehicle fleet management in smart grids: A review of services, optimization and control aspects","title-short":"Electric vehicle fleet management in smart grids","volume":"56","author":[{"family":"Hu","given":"Junjie"},{"family":"Morais","given":"Hugo"},{"family":"Sousa","given":"Tiago"},{"family":"Lind","given":"Morten"}],"issued":{"date-parts":[["2016",4]]}}},{"id":89,"uris":["http://zotero.org/users/local/GpkrhFR0/items/RHY9ZHRK"],"uri":["http://zotero.org/users/local/GpkrhFR0/items/RHY9ZHRK"],"itemData":{"id":89,"type":"article-journal","abstract":"Electric vehicles (EVs) and renewable energy sources offer the potential to substantially decrease carbon emissions from both the transportation and power generation sectors of the economy. Mass adoption of EVs will have a number of impacts and beneﬁts, including the ability to assist in the integration of renewable energy into existing electric grids. This paper reviews the current literature on EVs, the electric grid, and renewable energy integration. Key methods and assumptions of the literature are discussed. The economic, environmental and grid impacts of EVs are reviewed. Numerous studies assessing the ability of EVs to integrate renewable energy sources are assessed; the literature indicates that EVs can signiﬁcantly reduce the amount of excess renewable energy produced in an electric system. Studies on wind–EV interaction are much more detailed than those on solar photovoltaics (PV) and EVs. The paper concludes with recommendations for future research.","container-title":"Renewable and Sustainable Energy Reviews","DOI":"10.1016/j.rser.2012.11.042","ISSN":"13640321","journalAbbreviation":"Renewable and Sustainable Energy Reviews","language":"en","page":"247-254","source":"DOI.org (Crossref)","title":"Electric vehicles and the electric grid: A review of modeling approaches, Impacts, and renewable energy integration","title-short":"Electric vehicles and the electric grid","volume":"19","author":[{"family":"Richardson","given":"David B."}],"issued":{"date-parts":[["2013",3]]}}}],"schema":"https://github.com/citation-style-language/schema/raw/master/csl-citation.json"} </w:instrText>
       </w:r>
       <w:r>
-        <w:rPr>
-          <w:highlight w:val="yellow"/>
-        </w:rPr>
         <w:fldChar w:fldCharType="separate"/>
       </w:r>
       <w:r>
         <w:rPr>
           <w:rFonts w:ascii="Calibri" w:hAnsi="Calibri" w:cs="Calibri"/>
-          <w:highlight w:val="yellow"/>
         </w:rPr>
         <w:t>(Hu et al. 2016; Richardson 2013)</w:t>
       </w:r>
       <w:r>
-        <w:rPr>
-          <w:highlight w:val="yellow"/>
-        </w:rPr>
         <w:fldChar w:fldCharType="end"/>
       </w:r>
       <w:r>
-        <w:rPr>
-          <w:highlight w:val="yellow"/>
-        </w:rPr>
         <w:t>. EVs can charge</w:t>
       </w:r>
       <w:r>
-        <w:rPr>
-          <w:highlight w:val="yellow"/>
-        </w:rPr>
         <w:t xml:space="preserve"> when excess electricity is available </w:t>
       </w:r>
       <w:r>
-        <w:rPr>
-          <w:highlight w:val="yellow"/>
-        </w:rPr>
         <w:t>and provide</w:t>
       </w:r>
       <w:r>
-        <w:rPr>
-          <w:highlight w:val="yellow"/>
-        </w:rPr>
         <w:t xml:space="preserve"> electricity back to the grid when</w:t>
       </w:r>
       <w:r>
-        <w:rPr>
-          <w:highlight w:val="yellow"/>
-        </w:rPr>
         <w:t xml:space="preserve"> generation is insufficient to meet demand</w:t>
       </w:r>
       <w:r>
-        <w:rPr>
-          <w:highlight w:val="yellow"/>
-        </w:rPr>
         <w:t xml:space="preserve">. </w:t>
       </w:r>
       <w:r>
-        <w:rPr>
-          <w:highlight w:val="yellow"/>
-        </w:rPr>
-        <w:t xml:space="preserve">However, this requires smart charging systems so that EVs can be utilized as a stabilizing force rather than additional </w:t>
-      </w:r>
-      <w:r>
-        <w:rPr>
-          <w:highlight w:val="yellow"/>
-        </w:rPr>
-        <w:t>load</w:t>
-      </w:r>
-      <w:r>
-        <w:rPr>
-          <w:highlight w:val="yellow"/>
-        </w:rPr>
-        <w:t xml:space="preserve"> on the electric grid </w:t>
-      </w:r>
-      <w:r>
-        <w:rPr>
-          <w:highlight w:val="yellow"/>
-        </w:rPr>
+        <w:t xml:space="preserve">Off-peak charging can also reduce the life cycle emission of EVs compared to on-peak charging </w:t>
+      </w:r>
+      <w:r>
         <w:fldChar w:fldCharType="begin"/>
       </w:r>
       <w:r>
-        <w:rPr>
-          <w:highlight w:val="yellow"/>
-        </w:rPr>
-        <w:instrText xml:space="preserve"> ADDIN ZOTERO_ITEM CSL_CITATION {"citationID":"0Pm8wlM1","properties":{"formattedCitation":"(Hu et al. 2016; Tan, Ramachandaramurthy, and Yong 2016)","plainCitation":"(Hu et al. 2016; Tan, Ramachandaramurthy, and Yong 2016)","noteIndex":0},"citationItems":[{"id":139,"uris":["http://zotero.org/users/local/GpkrhFR0/items/GX6RU6SU"],"uri":["http://zotero.org/users/local/GpkrhFR0/items/GX6RU6SU"],"itemData":{"id":139,"type":"article-journal","abstract":"Electric vehicles can become integral parts of a smart grid, since they are capable of providing valuable services to power systems other than just consuming power. On the transmission system level, electric vehicles are regarded as an important means of balancing the intermittent renewable energy resources such as wind power. This is because electric vehicles can be used to absorb the energy during the period of high electricity penetration and feed the electricity back into the grid when the demand is high or in situations of insufﬁcient electricity generation. However, on the distribution system level, the extra loads created by the increasing number of electric vehicles may have adverse impacts on grid. These factors bring new challenges to the power system operators. To coordinate the interests and solve the conﬂicts, electric vehicle ﬂeet operators are proposed both by academics and industries. This paper presents a review and classiﬁcation of methods for smart charging (including power to vehicle and vehicle-to-grid) of electric vehicles for ﬂeet operators. The study ﬁrstly presents service relationships between ﬂeet operators and other four actors in smart grids; then, modeling of battery dynamics and driving patterns of electric vehicles, charging and communications standards are introduced; after that, three control strategies and their commonly used algorithms are described; ﬁnally, conclusion and recommendations are made.","container-title":"Renewable and Sustainable Energy Reviews","DOI":"10.1016/j.rser.2015.12.014","ISSN":"13640321","journalAbbreviation":"Renewable and Sustainable Energy Reviews","language":"en","page":"1207-1226","source":"DOI.org (Crossref)","title":"Electric vehicle fleet management in smart grids: A review of services, optimization and control aspects","title-short":"Electric vehicle fleet management in smart grids","volume":"56","author":[{"family":"Hu","given":"Junjie"},{"family":"Morais","given":"Hugo"},{"family":"Sousa","given":"Tiago"},{"family":"Lind","given":"Morten"}],"issued":{"date-parts":[["2016",4]]}}},{"id":137,"uris":["http://zotero.org/users/local/GpkrhFR0/items/MGCFBCTR"],"uri":["http://zotero.org/users/local/GpkrhFR0/items/MGCFBCTR"],"itemData":{"id":137,"type":"article-journal","abstract":"Energy crisis and environmental issues have encouraged the adoption of electric vehicle as an alternative transportation option to the conventional internal combustion engine vehicle. Recently, the development of smart grid concept in power grid has advanced the role of electric vehicles in the form of vehicle to grid technology. Vehicle to grid technology allows bidirectional energy exchange between electric vehicles and the power grid, which offers numerous services to the power grid, such as power grid regulation, spinning reserve, peak load shaving, load leveling and reactive power compensation. As the implementation of vehicle to grid technology is a complicated unit commitment problem with different conﬂicting objectives and constraints, optimization techniques are usually utilized. This paper reviews the framework, beneﬁts and challenges of vehicle to grid technology. This paper also summarizes the main optimization techniques to achieve different vehicle to grid objectives while satisfying multiple constraints.","container-title":"Renewable and Sustainable Energy Reviews","DOI":"10.1016/j.rser.2015.09.012","ISSN":"13640321","journalAbbreviation":"Renewable and Sustainable Energy Reviews","language":"en","page":"720-732","source":"DOI.org (Crossref)","title":"Integration of electric vehicles in smart grid: A review on vehicle to grid technologies and optimization techniques","title-short":"Integration of electric vehicles in smart grid","volume":"53","author":[{"family":"Tan","given":"Kang Miao"},{"family":"Ramachandaramurthy","given":"Vigna K."},{"family":"Yong","given":"Jia Ying"}],"issued":{"date-parts":[["2016",1]]}}}],"schema":"https://github.com/citation-style-language/schema/raw/master/csl-citation.json"} </w:instrText>
-      </w:r>
-      <w:r>
-        <w:rPr>
-          <w:highlight w:val="yellow"/>
-        </w:rPr>
+        <w:instrText xml:space="preserve"> ADDIN ZOTERO_ITEM CSL_CITATION {"citationID":"LO7A313T","properties":{"formattedCitation":"(Rangaraju et al. 2015)","plainCitation":"(Rangaraju et al. 2015)","noteIndex":0},"citationItems":[{"id":184,"uris":["http://zotero.org/users/local/GpkrhFR0/items/8WGGDT84"],"uri":["http://zotero.org/users/local/GpkrhFR0/items/8WGGDT84"],"itemData":{"id":184,"type":"article-journal","abstract":"Battery Electric Vehicles (BEV) are considered to be a better alternative for conventional vehicles in the matter of carbon dioxide (CO2) emissions and urban air pollution reduction. Life Cycle Assessment (LCA) is a widely used methodology to quantify and compare the environmental impacts of vehicle technologies. In this study, we compare the life cycle environmental emissions of CO2 equivalent (CO2e), sulfur dioxide (SO2), nitrogen oxides (NOX) and particulate matters (PM) of the BEV with the petrol and diesel vehicles. Unlike many other literatures, this study uses the real-world energy consumption data for the environmental assessment. In addition, this study explores the possible impact of the short term and long term ﬂuctuations in the electricity mix and the vehicle charging proﬁle, on the life cycle emissions performance of BEV. The inﬂuence of charging proﬁle on the well-to-tank (WTT) emissions (i.e. emissions associated with electricity production) of BEV is discussed by using hourly emissions and different possible peak and off-peak charging time frames. The results of this study proves off-peak charging is a better option to reduce the life cycle emissions, compared to peak charging. When a BEV is charged during off-peak hours instead of peak hours, the well-to-tank CO2, SO2, NOX and PM emissions per km can be reduced signiﬁcantly. Also, this study emphasizes the importance of taking driving behaviors of users and auxiliary energy consumption into account. This aspect is analyzed by comparing the empirical energy consumption and the corresponding WTT emissions of BEV, with the New European Driving Cycle (NEDC) standard values. The results reveal that the auxiliary energy consumption is responsible for, nearly a third of the WTT emissions.","container-title":"Applied Energy","DOI":"10.1016/j.apenergy.2015.01.121","ISSN":"03062619","journalAbbreviation":"Applied Energy","language":"en","page":"496-505","source":"DOI.org (Crossref)","title":"Impacts of electricity mix, charging profile, and driving behavior on the emissions performance of battery electric vehicles: A Belgian case study","title-short":"Impacts of electricity mix, charging profile, and driving behavior on the emissions performance of battery electric vehicles","volume":"148","author":[{"family":"Rangaraju","given":"Surendraprabu"},{"family":"De Vroey","given":"Laurent"},{"family":"Messagie","given":"Maarten"},{"family":"Mertens","given":"Jan"},{"family":"Van Mierlo","given":"Joeri"}],"issued":{"date-parts":[["2015",6]]}}}],"schema":"https://github.com/citation-style-language/schema/raw/master/csl-citation.json"} </w:instrText>
+      </w:r>
+      <w:r>
         <w:fldChar w:fldCharType="separate"/>
       </w:r>
       <w:r>
         <w:rPr>
           <w:rFonts w:ascii="Calibri" w:hAnsi="Calibri" w:cs="Calibri"/>
-          <w:highlight w:val="yellow"/>
+        </w:rPr>
+        <w:t>(Rangaraju et al. 2015)</w:t>
+      </w:r>
+      <w:r>
+        <w:fldChar w:fldCharType="end"/>
+      </w:r>
+      <w:r>
+        <w:t xml:space="preserve">. </w:t>
+      </w:r>
+      <w:r>
+        <w:t xml:space="preserve">However, this requires smart charging systems so that EVs can be utilized as a stabilizing force rather than additional </w:t>
+      </w:r>
+      <w:r>
+        <w:t>load</w:t>
+      </w:r>
+      <w:r>
+        <w:t xml:space="preserve"> on the electric grid </w:t>
+      </w:r>
+      <w:r>
+        <w:fldChar w:fldCharType="begin"/>
+      </w:r>
+      <w:r>
+        <w:instrText xml:space="preserve"> ADDIN ZOTERO_ITEM CSL_CITATION {"citationID":"0Pm8wlM1","properties":{"formattedCitation":"(Hu et al. 2016; Tan, Ramachandaramurthy, and Yong 2016)","plainCitation":"(Hu et al. 2016; Tan, Ramachandaramurthy, and Yong 2016)","noteIndex":0},"citationItems":[{"id":139,"uris":["http://zotero.org/users/local/GpkrhFR0/items/GX6RU6SU"],"uri":["http://zotero.org/users/local/GpkrhFR0/items/GX6RU6SU"],"itemData":{"id":139,"type":"article-journal","abstract":"Electric vehicles can become integral parts of a smart grid, since they are capable of providing valuable services to power systems other than just consuming power. On the transmission system level, electric vehicles are regarded as an important means of balancing the intermittent renewable energy resources such as wind power. This is because electric vehicles can be used to absorb the energy during the period of high electricity penetration and feed the electricity back into the grid when the demand is high or in situations of insufﬁcient electricity generation. However, on the distribution system level, the extra loads created by the increasing number of electric vehicles may have adverse impacts on grid. These factors bring new challenges to the power system operators. To coordinate the interests and solve the conﬂicts, electric vehicle ﬂeet operators are proposed both by academics and industries. This paper presents a review and classiﬁcation of methods for smart charging (including power to vehicle and vehicle-to-grid) of electric vehicles for ﬂeet operators. The study ﬁrstly presents service relationships between ﬂeet operators and other four actors in smart grids; then, modeling of battery dynamics and driving patterns of electric vehicles, charging and communications standards are introduced; after that, three control strategies and their commonly used algorithms are described; ﬁnally, conclusion and recommendations are made.","container-title":"Renewable and Sustainable Energy Reviews","DOI":"10.1016/j.rser.2015.12.014","ISSN":"13640321","journalAbbreviation":"Renewable and Sustainable Energy Reviews","language":"en","page":"1207-1226","source":"DOI.org (Crossref)","title":"Electric vehicle fleet management in smart grids: A review of services, optimization and control aspects","title-short":"Electric vehicle fleet management in smart grids","volume":"56","author":[{"family":"Hu","given":"Junjie"},{"family":"Morais","given":"Hugo"},{"family":"Sousa","given":"Tiago"},{"family":"Lind","given":"Morten"}],"issued":{"date-parts":[["2016",4]]}}},{"id":137,"uris":["http://zotero.org/users/local/GpkrhFR0/items/MGCFBCTR"],"uri":["http://zotero.org/users/local/GpkrhFR0/items/MGCFBCTR"],"itemData":{"id":137,"type":"article-journal","abstract":"Energy crisis and environmental issues have encouraged the adoption of electric vehicle as an alternative transportation option to the conventional internal combustion engine vehicle. Recently, the development of smart grid concept in power grid has advanced the role of electric vehicles in the form of vehicle to grid technology. Vehicle to grid technology allows bidirectional energy exchange between electric vehicles and the power grid, which offers numerous services to the power grid, such as power grid regulation, spinning reserve, peak load shaving, load leveling and reactive power compensation. As the implementation of vehicle to grid technology is a complicated unit commitment problem with different conﬂicting objectives and constraints, optimization techniques are usually utilized. This paper reviews the framework, beneﬁts and challenges of vehicle to grid technology. This paper also summarizes the main optimization techniques to achieve different vehicle to grid objectives while satisfying multiple constraints.","container-title":"Renewable and Sustainable Energy Reviews","DOI":"10.1016/j.rser.2015.09.012","ISSN":"13640321","journalAbbreviation":"Renewable and Sustainable Energy Reviews","language":"en","page":"720-732","source":"DOI.org (Crossref)","title":"Integration of electric vehicles in smart grid: A review on vehicle to grid technologies and optimization techniques","title-short":"Integration of electric vehicles in smart grid","volume":"53","author":[{"family":"Tan","given":"Kang Miao"},{"family":"Ramachandaramurthy","given":"Vigna K."},{"family":"Yong","given":"Jia Ying"}],"issued":{"date-parts":[["2016",1]]}}}],"schema":"https://github.com/citation-style-language/schema/raw/master/csl-citation.json"} </w:instrText>
+      </w:r>
+      <w:r>
+        <w:fldChar w:fldCharType="separate"/>
+      </w:r>
+      <w:r>
+        <w:rPr>
+          <w:rFonts w:ascii="Calibri" w:hAnsi="Calibri" w:cs="Calibri"/>
         </w:rPr>
         <w:t>(Hu et al. 2016; Tan, Ramachandaramurthy, and Yong 2016)</w:t>
       </w:r>
       <w:r>
-        <w:rPr>
-          <w:highlight w:val="yellow"/>
-        </w:rPr>
         <w:fldChar w:fldCharType="end"/>
       </w:r>
       <w:r>
-        <w:rPr>
-          <w:highlight w:val="yellow"/>
-        </w:rPr>
         <w:t>.</w:t>
+      </w:r>
+      <w:r>
+        <w:t xml:space="preserve"> </w:t>
       </w:r>
     </w:p>
     <w:p>
@@ -4639,7 +4770,11 @@
         <w:t xml:space="preserve">and electricity sector transformation </w:t>
       </w:r>
       <w:r>
-        <w:t>in a country like Pakistan</w:t>
+        <w:t xml:space="preserve">in a country like </w:t>
+      </w:r>
+      <w:r>
+        <w:lastRenderedPageBreak/>
+        <w:t>Pakistan</w:t>
       </w:r>
       <w:r>
         <w:t>,</w:t>
@@ -4686,16 +4821,7 @@
         </w:numPr>
       </w:pPr>
       <w:r>
-        <w:t>How effective are</w:t>
-      </w:r>
-      <w:r>
-        <w:t xml:space="preserve"> various policy instruments</w:t>
-      </w:r>
-      <w:r>
-        <w:t xml:space="preserve"> in incentivizing EV adoption</w:t>
-      </w:r>
-      <w:r>
-        <w:t xml:space="preserve"> compared to a “no-policy” reference?</w:t>
+        <w:t>How effective are various policy instruments in incentivizing EV adoption compared to a “no-policy” reference?</w:t>
       </w:r>
     </w:p>
     <w:p>
@@ -4725,7 +4851,6 @@
         </w:numPr>
       </w:pPr>
       <w:r>
-        <w:lastRenderedPageBreak/>
         <w:t>What is the sensitivity of EV adoption to technological and cost development?</w:t>
       </w:r>
     </w:p>
@@ -4762,28 +4887,7 @@
         </w:numPr>
       </w:pPr>
       <w:r>
-        <w:t xml:space="preserve">What </w:t>
-      </w:r>
-      <w:r>
-        <w:t>is the overall cost to the Government of Pakistan</w:t>
-      </w:r>
-      <w:r>
-        <w:t xml:space="preserve">? How does foregone </w:t>
-      </w:r>
-      <w:r>
-        <w:t xml:space="preserve">revenue to incentivize EV adoption </w:t>
-      </w:r>
-      <w:r>
-        <w:t xml:space="preserve">compare to savings on </w:t>
-      </w:r>
-      <w:r>
-        <w:t>fuel imports and other downstream costs (healthcare, productivity, etc</w:t>
-      </w:r>
-      <w:r>
-        <w:t>.</w:t>
-      </w:r>
-      <w:r>
-        <w:t>) due to lower emissions?</w:t>
+        <w:t>What is the overall cost to the Government of Pakistan? How does foregone revenue to incentivize EV adoption compare to savings on fuel imports and other downstream costs (healthcare, productivity, etc.) due to lower emissions?</w:t>
       </w:r>
     </w:p>
     <w:p>
@@ -4909,11 +5013,11 @@
           <w:numId w:val="20"/>
         </w:numPr>
       </w:pPr>
-      <w:bookmarkStart w:id="6" w:name="_Toc36643831"/>
+      <w:bookmarkStart w:id="7" w:name="_Toc36643831"/>
       <w:r>
         <w:t>Methodology</w:t>
       </w:r>
-      <w:bookmarkEnd w:id="6"/>
+      <w:bookmarkEnd w:id="7"/>
     </w:p>
     <w:p>
       <w:pPr>
@@ -4923,7 +5027,7 @@
           <w:numId w:val="20"/>
         </w:numPr>
       </w:pPr>
-      <w:bookmarkStart w:id="7" w:name="_Toc36643832"/>
+      <w:bookmarkStart w:id="8" w:name="_Toc36643832"/>
       <w:r>
         <w:t>Cross-Model</w:t>
       </w:r>
@@ -4936,7 +5040,7 @@
       <w:r>
         <w:t xml:space="preserve"> (GCAM, PLEXOS, SEP)</w:t>
       </w:r>
-      <w:bookmarkEnd w:id="7"/>
+      <w:bookmarkEnd w:id="8"/>
     </w:p>
     <w:p>
       <w:r>
@@ -4994,7 +5098,11 @@
         <w:t xml:space="preserve">interactions with </w:t>
       </w:r>
       <w:r>
-        <w:t xml:space="preserve">the power sector and fuel </w:t>
+        <w:t xml:space="preserve">the power </w:t>
+      </w:r>
+      <w:r>
+        <w:lastRenderedPageBreak/>
+        <w:t xml:space="preserve">sector and fuel </w:t>
       </w:r>
       <w:r>
         <w:t>consumption</w:t>
@@ -5055,7 +5163,6 @@
         <w:rPr>
           <w:noProof/>
         </w:rPr>
-        <w:lastRenderedPageBreak/>
         <w:drawing>
           <wp:inline distT="0" distB="0" distL="0" distR="0" wp14:anchorId="55F12E35" wp14:editId="64C56E41">
             <wp:extent cx="4486275" cy="2645752"/>
@@ -5129,14 +5236,14 @@
           <w:numId w:val="20"/>
         </w:numPr>
       </w:pPr>
-      <w:bookmarkStart w:id="8" w:name="_Toc36643833"/>
+      <w:bookmarkStart w:id="9" w:name="_Toc36643833"/>
       <w:r>
         <w:t xml:space="preserve">GCAM </w:t>
       </w:r>
       <w:r>
         <w:t>Overview</w:t>
       </w:r>
-      <w:bookmarkEnd w:id="8"/>
+      <w:bookmarkEnd w:id="9"/>
     </w:p>
     <w:p>
       <w:r>
@@ -5157,11 +5264,12 @@
           <w:numId w:val="20"/>
         </w:numPr>
       </w:pPr>
-      <w:bookmarkStart w:id="9" w:name="_Toc36643834"/>
-      <w:r>
+      <w:bookmarkStart w:id="10" w:name="_Toc36643834"/>
+      <w:r>
+        <w:lastRenderedPageBreak/>
         <w:t>GCAM Transport Sector Details</w:t>
       </w:r>
-      <w:bookmarkEnd w:id="9"/>
+      <w:bookmarkEnd w:id="10"/>
     </w:p>
     <w:p>
       <w:r>
@@ -5213,11 +5321,7 @@
         <w:t>cost of transport services</w:t>
       </w:r>
       <w:r>
-        <w:t xml:space="preserve">, and income and price elasticities. The final demands are further </w:t>
-      </w:r>
-      <w:r>
-        <w:lastRenderedPageBreak/>
-        <w:t xml:space="preserve">broken down into </w:t>
+        <w:t xml:space="preserve">, and income and price elasticities. The final demands are further broken down into </w:t>
       </w:r>
       <w:r>
         <w:t>different modes (e.g., road, rail), sub-modes (e.g., bus, light duty vehicle), size classes</w:t>
@@ -5312,23 +5416,7 @@
           <w:rFonts w:ascii="Calibri" w:hAnsi="Calibri" w:cs="Calibri"/>
           <w:color w:val="000000"/>
         </w:rPr>
-        <w:t xml:space="preserve"> vehicles are </w:t>
-      </w:r>
-      <w:proofErr w:type="spellStart"/>
-      <w:r>
-        <w:rPr>
-          <w:rFonts w:ascii="Calibri" w:hAnsi="Calibri" w:cs="Calibri"/>
-          <w:color w:val="000000"/>
-        </w:rPr>
-        <w:t>vintaged</w:t>
-      </w:r>
-      <w:proofErr w:type="spellEnd"/>
-      <w:r>
-        <w:rPr>
-          <w:rFonts w:ascii="Calibri" w:hAnsi="Calibri" w:cs="Calibri"/>
-          <w:color w:val="000000"/>
-        </w:rPr>
-        <w:t>, with older vehicles retiring over time and new vehicles added in each future model year.</w:t>
+        <w:t xml:space="preserve"> vehicles are vintaged, with older vehicles retiring over time and new vehicles added in each future model year.</w:t>
       </w:r>
     </w:p>
     <w:p>
@@ -5612,14 +5700,15 @@
           <w:numId w:val="20"/>
         </w:numPr>
       </w:pPr>
-      <w:bookmarkStart w:id="10" w:name="_Toc36643835"/>
-      <w:r>
+      <w:bookmarkStart w:id="11" w:name="_Toc36643835"/>
+      <w:r>
+        <w:lastRenderedPageBreak/>
         <w:t>GCAM S</w:t>
       </w:r>
       <w:r>
         <w:t>cenario Details</w:t>
       </w:r>
-      <w:bookmarkEnd w:id="10"/>
+      <w:bookmarkEnd w:id="11"/>
     </w:p>
     <w:p>
       <w:pPr>
@@ -5638,19 +5727,7 @@
     </w:p>
     <w:p>
       <w:r>
-        <w:t xml:space="preserve">For this analysis, we focus on road transport and run the model up to 2050. Pakistan’s road technologies in GCAM include two-wheelers (mopeds, motorcycles, and scooters), three-wheelers, cars (mini cars, subcompact cars, compact cars, and multipurpose vehicles), buses, and trucks (0-2 tons, 2-5 tons, 5-9 tons, and 9-16 tons). </w:t>
-      </w:r>
-      <w:proofErr w:type="gramStart"/>
-      <w:r>
-        <w:t>All of</w:t>
-      </w:r>
-      <w:proofErr w:type="gramEnd"/>
-      <w:r>
-        <w:t xml:space="preserve"> these transport classes have both conventional liquids and BEV technologies </w:t>
-      </w:r>
-      <w:r>
-        <w:lastRenderedPageBreak/>
-        <w:t xml:space="preserve">represented. All except two-wheelers also have natural gas vehicles available, and cars additionally have hybrid liquids and fuel cell electric vehicle technologies. We use vehicle cost assumptions based on data from NREL </w:t>
+        <w:t xml:space="preserve">For this analysis, we focus on road transport and run the model up to 2050. Pakistan’s road technologies in GCAM include two-wheelers (mopeds, motorcycles, and scooters), three-wheelers, cars (mini cars, subcompact cars, compact cars, and multipurpose vehicles), buses, and trucks (0-2 tons, 2-5 tons, 5-9 tons, and 9-16 tons). All of these transport classes have both conventional liquids and BEV technologies represented. All except two-wheelers also have natural gas vehicles available, and cars additionally have hybrid liquids and fuel cell electric vehicle technologies. We use vehicle cost assumptions based on data from NREL </w:t>
       </w:r>
       <w:r>
         <w:fldChar w:fldCharType="begin"/>
@@ -5676,13 +5753,8 @@
       <w:r>
         <w:t xml:space="preserve">data on battery costs from a review of the literature (see appendix A.3.2. for more details). Energy intensity comes from </w:t>
       </w:r>
-      <w:proofErr w:type="spellStart"/>
-      <w:r>
-        <w:t>Jadun</w:t>
-      </w:r>
-      <w:proofErr w:type="spellEnd"/>
-      <w:r>
-        <w:t xml:space="preserve"> et al. 2017</w:t>
+      <w:r>
+        <w:t>Jadun et al. 2017</w:t>
       </w:r>
       <w:r>
         <w:t>, and other assumptions such as load factor, annual distance traveled, and base-year energy use come from Mishra et al. 2013.</w:t>
@@ -5708,27 +5780,10 @@
     </w:p>
     <w:p>
       <w:r>
-        <w:t>The government of Pakistan (</w:t>
-      </w:r>
-      <w:proofErr w:type="spellStart"/>
-      <w:r>
-        <w:t>GoP</w:t>
-      </w:r>
-      <w:proofErr w:type="spellEnd"/>
-      <w:r>
-        <w:t xml:space="preserve">) recently approved targets for EV penetration under the National Electric Vehicle Policy (NEVP). </w:t>
-      </w:r>
-      <w:r>
-        <w:t>The targets for EV penetration as defined in the draft EV policy</w:t>
-      </w:r>
-      <w:r>
-        <w:t xml:space="preserve"> are summarized in the table below.</w:t>
-      </w:r>
-      <w:r>
-        <w:t xml:space="preserve"> </w:t>
-      </w:r>
-      <w:r>
-        <w:t xml:space="preserve">However, there is currently </w:t>
+        <w:t xml:space="preserve">The government of Pakistan (GoP) recently approved targets for EV penetration under the National Electric Vehicle Policy (NEVP). </w:t>
+      </w:r>
+      <w:r>
+        <w:t xml:space="preserve">The targets for EV penetration as defined in the draft EV policy are summarized in the table below. However, there is currently </w:t>
       </w:r>
       <w:r>
         <w:t xml:space="preserve">significant activity underway to </w:t>
@@ -5748,6 +5803,7 @@
         <w:rPr>
           <w:noProof/>
         </w:rPr>
+        <w:lastRenderedPageBreak/>
         <w:drawing>
           <wp:inline distT="0" distB="0" distL="0" distR="0" wp14:anchorId="5C731DDD" wp14:editId="537B4A6D">
             <wp:extent cx="4334150" cy="3084436"/>
@@ -5829,7 +5885,6 @@
         <w:t xml:space="preserve">, </w:t>
       </w:r>
       <w:r>
-        <w:lastRenderedPageBreak/>
         <w:t>government procurement of electric bus and truck fleets</w:t>
       </w:r>
       <w:r>
@@ -5903,6 +5958,7 @@
     </w:p>
     <w:p>
       <w:r>
+        <w:lastRenderedPageBreak/>
         <w:t>In our policy scenarios, we model only the monetary EV incentives</w:t>
       </w:r>
       <w:r>
@@ -5950,7 +6006,7 @@
           <w:numId w:val="20"/>
         </w:numPr>
       </w:pPr>
-      <w:bookmarkStart w:id="11" w:name="_Toc36643836"/>
+      <w:bookmarkStart w:id="12" w:name="_Toc36643836"/>
       <w:r>
         <w:t xml:space="preserve">PLEXOS </w:t>
       </w:r>
@@ -5960,7 +6016,7 @@
       <w:r>
         <w:t>verview</w:t>
       </w:r>
-      <w:bookmarkEnd w:id="11"/>
+      <w:bookmarkEnd w:id="12"/>
     </w:p>
     <w:p>
       <w:pPr>
@@ -5970,7 +6026,7 @@
           <w:numId w:val="20"/>
         </w:numPr>
       </w:pPr>
-      <w:bookmarkStart w:id="12" w:name="_Toc36643837"/>
+      <w:bookmarkStart w:id="13" w:name="_Toc36643837"/>
       <w:r>
         <w:t xml:space="preserve">SEP </w:t>
       </w:r>
@@ -5986,7 +6042,7 @@
       <w:r>
         <w:t>verview</w:t>
       </w:r>
-      <w:bookmarkEnd w:id="12"/>
+      <w:bookmarkEnd w:id="13"/>
     </w:p>
     <w:p>
       <w:pPr>
@@ -5996,11 +6052,11 @@
           <w:numId w:val="20"/>
         </w:numPr>
       </w:pPr>
-      <w:bookmarkStart w:id="13" w:name="_Toc36643838"/>
+      <w:bookmarkStart w:id="14" w:name="_Toc36643838"/>
       <w:r>
         <w:t>Results</w:t>
       </w:r>
-      <w:bookmarkEnd w:id="13"/>
+      <w:bookmarkEnd w:id="14"/>
     </w:p>
     <w:p>
       <w:pPr>
@@ -6010,7 +6066,7 @@
           <w:numId w:val="20"/>
         </w:numPr>
       </w:pPr>
-      <w:bookmarkStart w:id="14" w:name="_Toc36643839"/>
+      <w:bookmarkStart w:id="15" w:name="_Toc36643839"/>
       <w:r>
         <w:t xml:space="preserve">GCAM </w:t>
       </w:r>
@@ -6020,7 +6076,7 @@
       <w:r>
         <w:t xml:space="preserve"> Results</w:t>
       </w:r>
-      <w:bookmarkEnd w:id="14"/>
+      <w:bookmarkEnd w:id="15"/>
     </w:p>
     <w:p>
       <w:r>
@@ -6158,11 +6214,7 @@
         <w:t xml:space="preserve"> </w:t>
       </w:r>
       <w:r>
-        <w:t xml:space="preserve">The largest share of passenger service demand, about 70%, is met by buses, and this share remains relatively </w:t>
-      </w:r>
-      <w:r>
-        <w:lastRenderedPageBreak/>
-        <w:t>constant over the time frame considered</w:t>
+        <w:t>The largest share of passenger service demand, about 70%, is met by buses, and this share remains relatively constant over the time frame considered</w:t>
       </w:r>
       <w:r>
         <w:rPr>
@@ -6206,7 +6258,11 @@
         <w:t>though there is</w:t>
       </w:r>
       <w:r>
-        <w:t xml:space="preserve"> high sensitivity to the technology advancement pathway. The exception is two-and three-wheelers, which reach cost parity with their ICEV counterparts by 2020 (see appendix A.3.3.); EV penetration is about 10% in 2020 and continues increasing through 2050 as costs drop, to about 25% of new sales in 2050 under slow technology advancement and 45% in 2050 under rapid technology advancement. Electric cars and buses have much lower adoption in the no policy scenarios</w:t>
+        <w:t xml:space="preserve"> high sensitivity to the technology advancement pathway. The exception is two-and three-wheelers, which reach cost parity with their ICEV counterparts by 2020 (see appendix A.3.3.); EV penetration is about 10% in 2020 and continues increasing through 2050 as costs drop, to about 25% of new sales in 2050 under slow technology advancement and 45% in 2050 under rapid technology advancement. Electric cars and buses have much lower </w:t>
+      </w:r>
+      <w:r>
+        <w:lastRenderedPageBreak/>
+        <w:t>adoption in the no policy scenarios</w:t>
       </w:r>
       <w:r>
         <w:t>. The EV share in new car sales ranges from 4% (slow advancement) to 12% (rapid advancement) in 2050. However, certain size classes reach cost parity sooner, such as compact cars, and have higher penetration as a result</w:t>
@@ -6301,11 +6357,11 @@
           <w:numId w:val="20"/>
         </w:numPr>
       </w:pPr>
-      <w:bookmarkStart w:id="15" w:name="_Toc36643840"/>
+      <w:bookmarkStart w:id="16" w:name="_Toc36643840"/>
       <w:r>
         <w:t>GCAM Scenario Results – EV adoption, emissions impacts</w:t>
       </w:r>
-      <w:bookmarkEnd w:id="15"/>
+      <w:bookmarkEnd w:id="16"/>
     </w:p>
     <w:p>
       <w:r>
@@ -6320,7 +6376,6 @@
     </w:p>
     <w:p>
       <w:r>
-        <w:lastRenderedPageBreak/>
         <w:t>For</w:t>
       </w:r>
       <w:r>
@@ -6419,7 +6474,11 @@
         <w:t xml:space="preserve"> and 15 percentage points under rapid advancement</w:t>
       </w:r>
       <w:r>
-        <w:t>. Accelerated localization, which further decreases duties, increases penetration in 2030 by an additional 15-20 percentage points under both cost scenarios.</w:t>
+        <w:t xml:space="preserve">. Accelerated localization, which further decreases duties, increases penetration in 2030 by an additional 15-20 </w:t>
+      </w:r>
+      <w:r>
+        <w:lastRenderedPageBreak/>
+        <w:t>percentage points under both cost scenarios.</w:t>
       </w:r>
       <w:r>
         <w:t xml:space="preserve"> The EV share of new sales in 2030 ranges from 4% under slow advancement, no policy to 46% under rapid advancement and NEVP with accelerated localization.</w:t>
@@ -6523,11 +6582,7 @@
         <w:t>and</w:t>
       </w:r>
       <w:r>
-        <w:t xml:space="preserve"> OC) by about 10% per year by 2050 compared to slow advancement with no policy, while </w:t>
-      </w:r>
-      <w:r>
-        <w:lastRenderedPageBreak/>
-        <w:t>NEVP incentives plus accelerated localization reduce PM emissions by an additional 1% (slow advancement) to 5% (rapid advancement) annually by 2050.</w:t>
+        <w:t xml:space="preserve"> OC) by about 10% per year by 2050 compared to slow advancement with no policy, while NEVP incentives plus accelerated localization reduce PM emissions by an additional 1% (slow advancement) to 5% (rapid advancement) annually by 2050.</w:t>
       </w:r>
       <w:r>
         <w:rPr>
@@ -6575,11 +6630,12 @@
           <w:numId w:val="20"/>
         </w:numPr>
       </w:pPr>
-      <w:bookmarkStart w:id="16" w:name="_Toc36643841"/>
-      <w:r>
+      <w:bookmarkStart w:id="17" w:name="_Toc36643841"/>
+      <w:r>
+        <w:lastRenderedPageBreak/>
         <w:t>PLEXOS Results – power demand, infrastructure needs</w:t>
       </w:r>
-      <w:bookmarkEnd w:id="16"/>
+      <w:bookmarkEnd w:id="17"/>
     </w:p>
     <w:p>
       <w:pPr>
@@ -6589,11 +6645,11 @@
           <w:numId w:val="20"/>
         </w:numPr>
       </w:pPr>
-      <w:bookmarkStart w:id="17" w:name="_Toc36643842"/>
+      <w:bookmarkStart w:id="18" w:name="_Toc36643842"/>
       <w:r>
         <w:t>SEP Model Results – fuel needs by type, fuel costs</w:t>
       </w:r>
-      <w:bookmarkEnd w:id="17"/>
+      <w:bookmarkEnd w:id="18"/>
     </w:p>
     <w:p/>
     <w:p>
@@ -6604,14 +6660,14 @@
           <w:numId w:val="20"/>
         </w:numPr>
       </w:pPr>
-      <w:bookmarkStart w:id="18" w:name="_Toc36643843"/>
+      <w:bookmarkStart w:id="19" w:name="_Toc36643843"/>
       <w:r>
         <w:t>Discussion</w:t>
       </w:r>
       <w:r>
         <w:t xml:space="preserve"> &amp; Conclusions</w:t>
       </w:r>
-      <w:bookmarkEnd w:id="18"/>
+      <w:bookmarkEnd w:id="19"/>
     </w:p>
     <w:p>
       <w:pPr>
@@ -6661,15 +6717,7 @@
         <w:t>Discuss this point from Travis: “</w:t>
       </w:r>
       <w:r>
-        <w:t xml:space="preserve">This is a key part of the story. The NEVP is artificially manipulating EV costs and the sensitivity to technology cost convergence is clear. It is entirely possibly that ICEV-comparable EVs become so cheap that the NEVP isn’t even needed. One could argue that maybe this is justified, particularly given the carbon-heavy generation mix and lots of other things for </w:t>
-      </w:r>
-      <w:proofErr w:type="spellStart"/>
-      <w:r>
-        <w:t>GoP</w:t>
-      </w:r>
-      <w:proofErr w:type="spellEnd"/>
-      <w:r>
-        <w:t xml:space="preserve"> to fund.</w:t>
+        <w:t>This is a key part of the story. The NEVP is artificially manipulating EV costs and the sensitivity to technology cost convergence is clear. It is entirely possibly that ICEV-comparable EVs become so cheap that the NEVP isn’t even needed. One could argue that maybe this is justified, particularly given the carbon-heavy generation mix and lots of other things for GoP to fund.</w:t>
       </w:r>
       <w:r>
         <w:t>”</w:t>
@@ -6684,11 +6732,11 @@
         </w:numPr>
         <w:ind w:left="432" w:hanging="432"/>
       </w:pPr>
-      <w:bookmarkStart w:id="19" w:name="_Toc36643844"/>
+      <w:bookmarkStart w:id="20" w:name="_Toc36643844"/>
       <w:r>
         <w:t>References</w:t>
       </w:r>
-      <w:bookmarkEnd w:id="19"/>
+      <w:bookmarkEnd w:id="20"/>
     </w:p>
     <w:p>
       <w:pPr>
@@ -6789,7 +6837,6 @@
         <w:rPr>
           <w:rFonts w:ascii="Calibri" w:hAnsi="Calibri" w:cs="Calibri"/>
         </w:rPr>
-        <w:lastRenderedPageBreak/>
         <w:t>Clarke, Leon E., Kejun Jiang, Keigo Akimoto, Mustafa Babiker, Geoffrey J. Blanford, Karen Fisher-Vanden, Jean-Claude Hourcade, Volker Krey, Elmar Kriegler, and Andreas Loschel. 2015. “Assessing Transformation Pathways. In: Climate Change 2014: Mitigation of Climate Change. Contribution of Working Group III to the Fifth Assessment Report of the Intergovernmental Panel on Climate Change.” Pacific Northwest National Lab.(PNNL), Richland, WA (United States).</w:t>
       </w:r>
     </w:p>
@@ -6860,6 +6907,7 @@
         <w:rPr>
           <w:rFonts w:ascii="Calibri" w:hAnsi="Calibri" w:cs="Calibri"/>
         </w:rPr>
+        <w:lastRenderedPageBreak/>
         <w:t xml:space="preserve">Egnér, Filippa, and Lina Trosvik. 2018. “Electric Vehicle Adoption in Sweden and the Impact of Local Policy Instruments.” </w:t>
       </w:r>
       <w:r>
@@ -6888,6 +6936,34 @@
         <w:rPr>
           <w:rFonts w:ascii="Calibri" w:hAnsi="Calibri" w:cs="Calibri"/>
         </w:rPr>
+        <w:t xml:space="preserve">Ellingsen, Linda Ager-Wick, Bhawna Singh, and Anders Hammer Strømman. 2016. “The Size and Range Effect: Lifecycle Greenhouse Gas Emissions of Electric Vehicles.” </w:t>
+      </w:r>
+      <w:r>
+        <w:rPr>
+          <w:rFonts w:ascii="Calibri" w:hAnsi="Calibri" w:cs="Calibri"/>
+          <w:i/>
+          <w:iCs/>
+        </w:rPr>
+        <w:t>Environmental Research Letters</w:t>
+      </w:r>
+      <w:r>
+        <w:rPr>
+          <w:rFonts w:ascii="Calibri" w:hAnsi="Calibri" w:cs="Calibri"/>
+        </w:rPr>
+        <w:t xml:space="preserve"> 11 (5): 054010. https://doi.org/10.1088/1748-9326/11/5/054010.</w:t>
+      </w:r>
+    </w:p>
+    <w:p>
+      <w:pPr>
+        <w:pStyle w:val="Bibliography"/>
+        <w:rPr>
+          <w:rFonts w:ascii="Calibri" w:hAnsi="Calibri" w:cs="Calibri"/>
+        </w:rPr>
+      </w:pPr>
+      <w:r>
+        <w:rPr>
+          <w:rFonts w:ascii="Calibri" w:hAnsi="Calibri" w:cs="Calibri"/>
+        </w:rPr>
         <w:t xml:space="preserve">Gallagher, Kelly Sims, and Erich Muehlegger. 2011. “Giving Green to Get Green? Incentives and Consumer Adoption of Hybrid Vehicle Technology.” </w:t>
       </w:r>
       <w:r>
@@ -7140,7 +7216,6 @@
         <w:rPr>
           <w:rFonts w:ascii="Calibri" w:hAnsi="Calibri" w:cs="Calibri"/>
         </w:rPr>
-        <w:lastRenderedPageBreak/>
         <w:t xml:space="preserve">Lee, Henry, and Grant Lovellette. 2011. “Will Electric Cars Transform the U.S. Market?” </w:t>
       </w:r>
       <w:r>
@@ -7197,6 +7272,35 @@
         <w:rPr>
           <w:rFonts w:ascii="Calibri" w:hAnsi="Calibri" w:cs="Calibri"/>
         </w:rPr>
+        <w:t xml:space="preserve">Lombardi, Lidia, Laura Tribioli, Raffaello Cozzolino, and Gino Bella. 2017. “Comparative Environmental Assessment of Conventional, Electric, Hybrid, and Fuel Cell Powertrains Based on LCA.” </w:t>
+      </w:r>
+      <w:r>
+        <w:rPr>
+          <w:rFonts w:ascii="Calibri" w:hAnsi="Calibri" w:cs="Calibri"/>
+          <w:i/>
+          <w:iCs/>
+        </w:rPr>
+        <w:t>The International Journal of Life Cycle Assessment</w:t>
+      </w:r>
+      <w:r>
+        <w:rPr>
+          <w:rFonts w:ascii="Calibri" w:hAnsi="Calibri" w:cs="Calibri"/>
+        </w:rPr>
+        <w:t xml:space="preserve"> 22 (12): 1989–2006. https://doi.org/10.1007/s11367-017-1294-y.</w:t>
+      </w:r>
+    </w:p>
+    <w:p>
+      <w:pPr>
+        <w:pStyle w:val="Bibliography"/>
+        <w:rPr>
+          <w:rFonts w:ascii="Calibri" w:hAnsi="Calibri" w:cs="Calibri"/>
+        </w:rPr>
+      </w:pPr>
+      <w:r>
+        <w:rPr>
+          <w:rFonts w:ascii="Calibri" w:hAnsi="Calibri" w:cs="Calibri"/>
+        </w:rPr>
+        <w:lastRenderedPageBreak/>
         <w:t xml:space="preserve">McCollum, David, Volker Krey, Peter Kolp, Yu Nagai, and Keywan Riahi. 2013. “Transport Electrification: A Key Element for Energy System Transformation and Climate Stabilization.” </w:t>
       </w:r>
       <w:r>
@@ -7379,6 +7483,34 @@
         <w:rPr>
           <w:rFonts w:ascii="Calibri" w:hAnsi="Calibri" w:cs="Calibri"/>
         </w:rPr>
+        <w:t xml:space="preserve">Rangaraju, Surendraprabu, Laurent De Vroey, Maarten Messagie, Jan Mertens, and Joeri Van Mierlo. 2015. “Impacts of Electricity Mix, Charging Profile, and Driving Behavior on the Emissions Performance of Battery Electric Vehicles: A Belgian Case Study.” </w:t>
+      </w:r>
+      <w:r>
+        <w:rPr>
+          <w:rFonts w:ascii="Calibri" w:hAnsi="Calibri" w:cs="Calibri"/>
+          <w:i/>
+          <w:iCs/>
+        </w:rPr>
+        <w:t>Applied Energy</w:t>
+      </w:r>
+      <w:r>
+        <w:rPr>
+          <w:rFonts w:ascii="Calibri" w:hAnsi="Calibri" w:cs="Calibri"/>
+        </w:rPr>
+        <w:t xml:space="preserve"> 148 (June): 496–505. https://doi.org/10.1016/j.apenergy.2015.01.121.</w:t>
+      </w:r>
+    </w:p>
+    <w:p>
+      <w:pPr>
+        <w:pStyle w:val="Bibliography"/>
+        <w:rPr>
+          <w:rFonts w:ascii="Calibri" w:hAnsi="Calibri" w:cs="Calibri"/>
+        </w:rPr>
+      </w:pPr>
+      <w:r>
+        <w:rPr>
+          <w:rFonts w:ascii="Calibri" w:hAnsi="Calibri" w:cs="Calibri"/>
+        </w:rPr>
         <w:t xml:space="preserve">Richardson, David B. 2013. “Electric Vehicles and the Electric Grid: A Review of Modeling Approaches, Impacts, and Renewable Energy Integration.” </w:t>
       </w:r>
       <w:r>
@@ -7590,6 +7722,20 @@
         <w:rPr>
           <w:rFonts w:ascii="Calibri" w:hAnsi="Calibri" w:cs="Calibri"/>
         </w:rPr>
+        <w:t>Wolfram, Paul, and Nic Lutsey. 2016. “Electric Vehicles: Literature Review of Technology Costs and Carbon Emissions,” July, 23.</w:t>
+      </w:r>
+    </w:p>
+    <w:p>
+      <w:pPr>
+        <w:pStyle w:val="Bibliography"/>
+        <w:rPr>
+          <w:rFonts w:ascii="Calibri" w:hAnsi="Calibri" w:cs="Calibri"/>
+        </w:rPr>
+      </w:pPr>
+      <w:r>
+        <w:rPr>
+          <w:rFonts w:ascii="Calibri" w:hAnsi="Calibri" w:cs="Calibri"/>
+        </w:rPr>
         <w:t xml:space="preserve">Wu, Ya, and Li Zhang. 2017. “Can the Development of Electric Vehicles Reduce the Emission of Air Pollutants and Greenhouse Gases in Developing Countries?” </w:t>
       </w:r>
       <w:r>
@@ -7605,6 +7751,34 @@
           <w:rFonts w:ascii="Calibri" w:hAnsi="Calibri" w:cs="Calibri"/>
         </w:rPr>
         <w:t xml:space="preserve"> 51 (March): 129–45. https://doi.org/10.1016/j.trd.2016.12.007.</w:t>
+      </w:r>
+    </w:p>
+    <w:p>
+      <w:pPr>
+        <w:pStyle w:val="Bibliography"/>
+        <w:rPr>
+          <w:rFonts w:ascii="Calibri" w:hAnsi="Calibri" w:cs="Calibri"/>
+        </w:rPr>
+      </w:pPr>
+      <w:r>
+        <w:rPr>
+          <w:rFonts w:ascii="Calibri" w:hAnsi="Calibri" w:cs="Calibri"/>
+        </w:rPr>
+        <w:t xml:space="preserve">Wu, Zhixin, Michael Wang, Jihu Zheng, Xin Sun, Mingnan Zhao, and Xue Wang. 2018. “Life Cycle Greenhouse Gas Emission Reduction Potential of Battery Electric Vehicle.” </w:t>
+      </w:r>
+      <w:r>
+        <w:rPr>
+          <w:rFonts w:ascii="Calibri" w:hAnsi="Calibri" w:cs="Calibri"/>
+          <w:i/>
+          <w:iCs/>
+        </w:rPr>
+        <w:t>Journal of Cleaner Production</w:t>
+      </w:r>
+      <w:r>
+        <w:rPr>
+          <w:rFonts w:ascii="Calibri" w:hAnsi="Calibri" w:cs="Calibri"/>
+        </w:rPr>
+        <w:t xml:space="preserve"> 190 (July): 462–70. https://doi.org/10.1016/j.jclepro.2018.04.036.</w:t>
       </w:r>
     </w:p>
     <w:p>
@@ -7708,36 +7882,36 @@
         <w:ind w:left="432" w:hanging="432"/>
         <w:jc w:val="center"/>
       </w:pPr>
-      <w:bookmarkStart w:id="20" w:name="_Toc36643845"/>
+      <w:bookmarkStart w:id="21" w:name="_Toc36643845"/>
       <w:r>
         <w:lastRenderedPageBreak/>
         <w:t>Appendi</w:t>
       </w:r>
       <w:r>
         <w:t>ces</w:t>
-      </w:r>
-      <w:bookmarkEnd w:id="20"/>
-    </w:p>
-    <w:p>
-      <w:pPr>
-        <w:pStyle w:val="Heading1"/>
-      </w:pPr>
-      <w:bookmarkStart w:id="21" w:name="_Toc36643846"/>
-      <w:r>
-        <w:t>Pakistan-specific changes to core GCAM</w:t>
       </w:r>
       <w:bookmarkEnd w:id="21"/>
     </w:p>
     <w:p>
       <w:pPr>
+        <w:pStyle w:val="Heading1"/>
+      </w:pPr>
+      <w:bookmarkStart w:id="22" w:name="_Toc36643846"/>
+      <w:r>
+        <w:t>Pakistan-specific changes to core GCAM</w:t>
+      </w:r>
+      <w:bookmarkEnd w:id="22"/>
+    </w:p>
+    <w:p>
+      <w:pPr>
         <w:pStyle w:val="Heading2"/>
       </w:pPr>
-      <w:bookmarkStart w:id="22" w:name="_Toc36643847"/>
-      <w:bookmarkStart w:id="23" w:name="_Toc35334621"/>
+      <w:bookmarkStart w:id="23" w:name="_Toc36643847"/>
+      <w:bookmarkStart w:id="24" w:name="_Toc35334621"/>
       <w:r>
         <w:t>Socioeconomic assumptions</w:t>
       </w:r>
-      <w:bookmarkEnd w:id="22"/>
+      <w:bookmarkEnd w:id="23"/>
     </w:p>
     <w:p>
       <w:r>
@@ -7837,13 +8011,13 @@
           <w:numId w:val="18"/>
         </w:numPr>
       </w:pPr>
-      <w:bookmarkStart w:id="24" w:name="_Toc36643848"/>
+      <w:bookmarkStart w:id="25" w:name="_Toc36643848"/>
       <w:r>
         <w:lastRenderedPageBreak/>
         <w:t>Power sector changes</w:t>
       </w:r>
-      <w:bookmarkEnd w:id="23"/>
       <w:bookmarkEnd w:id="24"/>
+      <w:bookmarkEnd w:id="25"/>
       <w:r>
         <w:t xml:space="preserve"> </w:t>
       </w:r>
@@ -7887,11 +8061,11 @@
       <w:pPr>
         <w:pStyle w:val="Heading3"/>
       </w:pPr>
-      <w:bookmarkStart w:id="25" w:name="_Toc36643849"/>
+      <w:bookmarkStart w:id="26" w:name="_Toc36643849"/>
       <w:r>
         <w:t>Fossil Generation</w:t>
       </w:r>
-      <w:bookmarkEnd w:id="25"/>
+      <w:bookmarkEnd w:id="26"/>
     </w:p>
     <w:p>
       <w:r>
@@ -9233,11 +9407,11 @@
       <w:pPr>
         <w:pStyle w:val="Heading3"/>
       </w:pPr>
-      <w:bookmarkStart w:id="26" w:name="_Toc36643850"/>
+      <w:bookmarkStart w:id="27" w:name="_Toc36643850"/>
       <w:r>
         <w:t>Hydropower</w:t>
       </w:r>
-      <w:bookmarkEnd w:id="26"/>
+      <w:bookmarkEnd w:id="27"/>
     </w:p>
     <w:p>
       <w:r>
@@ -9696,11 +9870,11 @@
       <w:pPr>
         <w:pStyle w:val="Heading3"/>
       </w:pPr>
-      <w:bookmarkStart w:id="27" w:name="_Toc36643851"/>
+      <w:bookmarkStart w:id="28" w:name="_Toc36643851"/>
       <w:r>
         <w:t>Nuclear</w:t>
       </w:r>
-      <w:bookmarkEnd w:id="27"/>
+      <w:bookmarkEnd w:id="28"/>
     </w:p>
     <w:p>
       <w:r>
@@ -10295,13 +10469,13 @@
       <w:pPr>
         <w:pStyle w:val="Heading2"/>
       </w:pPr>
-      <w:bookmarkStart w:id="28" w:name="_Toc35334622"/>
-      <w:bookmarkStart w:id="29" w:name="_Toc36643852"/>
+      <w:bookmarkStart w:id="29" w:name="_Toc35334622"/>
+      <w:bookmarkStart w:id="30" w:name="_Toc36643852"/>
       <w:r>
         <w:t>Industry changes</w:t>
       </w:r>
-      <w:bookmarkEnd w:id="28"/>
       <w:bookmarkEnd w:id="29"/>
+      <w:bookmarkEnd w:id="30"/>
     </w:p>
     <w:p>
       <w:pPr>
@@ -10313,42 +10487,34 @@
         </w:rPr>
       </w:pPr>
       <w:r>
-        <w:t xml:space="preserve">After making these adjustments to the power sector, electricity generation was significantly higher in GCAM in early years compared other sources. </w:t>
-      </w:r>
-      <w:proofErr w:type="gramStart"/>
-      <w:r>
-        <w:t>In particular, GCAM</w:t>
-      </w:r>
-      <w:proofErr w:type="gramEnd"/>
-      <w:r>
-        <w:t xml:space="preserve"> industrial electricity in 2015 was higher than reported by the Pakistan Energy Yearbook and International Energy Agency. We added an industry electricity fuel preference elasticity of -0.5 and decreased the industrial income elasticity by 50% to tune industrial and total electricity consumption closer to these data sources. </w:t>
+        <w:t xml:space="preserve">After making these adjustments to the power sector, electricity generation was significantly higher in GCAM in early years compared other sources. In particular, GCAM industrial electricity in 2015 was higher than reported by the Pakistan Energy Yearbook and International Energy Agency. We added an industry electricity fuel preference elasticity of -0.5 and decreased the industrial income elasticity by 50% to tune industrial and total electricity consumption closer to these data sources. </w:t>
       </w:r>
     </w:p>
     <w:p>
       <w:pPr>
         <w:pStyle w:val="Heading2"/>
       </w:pPr>
-      <w:bookmarkStart w:id="30" w:name="_Toc36643853"/>
-      <w:bookmarkStart w:id="31" w:name="_Toc35334624"/>
+      <w:bookmarkStart w:id="31" w:name="_Toc36643853"/>
+      <w:bookmarkStart w:id="32" w:name="_Toc35334624"/>
       <w:r>
         <w:lastRenderedPageBreak/>
         <w:t>Transportation changes</w:t>
       </w:r>
-      <w:bookmarkEnd w:id="30"/>
+      <w:bookmarkEnd w:id="31"/>
       <w:r>
         <w:t xml:space="preserve"> </w:t>
       </w:r>
-      <w:bookmarkEnd w:id="31"/>
+      <w:bookmarkEnd w:id="32"/>
     </w:p>
     <w:p>
       <w:pPr>
         <w:pStyle w:val="Heading3"/>
       </w:pPr>
-      <w:bookmarkStart w:id="32" w:name="_Toc36643854"/>
+      <w:bookmarkStart w:id="33" w:name="_Toc36643854"/>
       <w:r>
         <w:t>General updates to transportation assumptions</w:t>
       </w:r>
-      <w:bookmarkEnd w:id="32"/>
+      <w:bookmarkEnd w:id="33"/>
     </w:p>
     <w:p>
       <w:r>
@@ -10859,6 +11025,7 @@
           </w:tcPr>
           <w:p>
             <w:r>
+              <w:lastRenderedPageBreak/>
               <w:t>Freight truck</w:t>
             </w:r>
           </w:p>
@@ -11402,23 +11569,7 @@
         <w:t xml:space="preserve"> version of</w:t>
       </w:r>
       <w:r>
-        <w:t xml:space="preserve"> GCAM, only car and truck technologies are </w:t>
-      </w:r>
-      <w:proofErr w:type="spellStart"/>
-      <w:r>
-        <w:t>vintaged</w:t>
-      </w:r>
-      <w:proofErr w:type="spellEnd"/>
-      <w:r>
-        <w:t xml:space="preserve">. We add this feature for buses, 2-wheelers, and 3-wheelers by adding lifetimes and retirement functions. For buses, these were copied from light trucks, which have a lifetime of 25 years. For 2- and 3-wheelers, the maximum lifetime is 15 years. In the retirement function, the half-life is 8 years and steepness </w:t>
-      </w:r>
-      <w:proofErr w:type="gramStart"/>
-      <w:r>
-        <w:t>is</w:t>
-      </w:r>
-      <w:proofErr w:type="gramEnd"/>
-      <w:r>
-        <w:t xml:space="preserve"> 0.3. </w:t>
+        <w:t xml:space="preserve"> GCAM, only car and truck technologies are vintaged. We add this feature for buses, 2-wheelers, and 3-wheelers by adding lifetimes and retirement functions. For buses, these were copied from light trucks, which have a lifetime of 25 years. For 2- and 3-wheelers, the maximum lifetime is 15 years. In the retirement function, the half-life is 8 years and steepness is 0.3. </w:t>
       </w:r>
     </w:p>
     <w:p>
@@ -11878,13 +12029,13 @@
       <w:pPr>
         <w:pStyle w:val="Heading3"/>
       </w:pPr>
-      <w:bookmarkStart w:id="33" w:name="_Toc35334627"/>
-      <w:bookmarkStart w:id="34" w:name="_Toc36643856"/>
+      <w:bookmarkStart w:id="34" w:name="_Toc35334627"/>
+      <w:bookmarkStart w:id="35" w:name="_Toc36643856"/>
       <w:r>
         <w:t xml:space="preserve">Battery cost curves update </w:t>
       </w:r>
-      <w:bookmarkEnd w:id="33"/>
       <w:bookmarkEnd w:id="34"/>
+      <w:bookmarkEnd w:id="35"/>
     </w:p>
     <w:p>
       <w:pPr>
@@ -11933,12 +12084,7 @@
         <w:t xml:space="preserve">. </w:t>
       </w:r>
       <w:r>
-        <w:t>For example, accordin</w:t>
-      </w:r>
-      <w:bookmarkStart w:id="35" w:name="_GoBack"/>
-      <w:bookmarkEnd w:id="35"/>
-      <w:r>
-        <w:t>g to Bloomberg New Energy Finance</w:t>
+        <w:t>For example, according to Bloomberg New Energy Finance</w:t>
       </w:r>
       <w:r>
         <w:t>,</w:t>
@@ -13314,15 +13460,7 @@
       </w:pPr>
       <w:bookmarkStart w:id="36" w:name="_Toc35334628"/>
       <w:r>
-        <w:t xml:space="preserve">Battery </w:t>
-      </w:r>
-      <w:proofErr w:type="spellStart"/>
-      <w:r>
-        <w:t>vintaging</w:t>
-      </w:r>
-      <w:proofErr w:type="spellEnd"/>
-      <w:r>
-        <w:t xml:space="preserve"> factors</w:t>
+        <w:t>Battery vintaging factors</w:t>
       </w:r>
       <w:bookmarkEnd w:id="36"/>
     </w:p>
@@ -13331,15 +13469,7 @@
         <w:t>We calculate</w:t>
       </w:r>
       <w:r>
-        <w:t xml:space="preserve"> battery </w:t>
-      </w:r>
-      <w:proofErr w:type="spellStart"/>
-      <w:r>
-        <w:t>vintaging</w:t>
-      </w:r>
-      <w:proofErr w:type="spellEnd"/>
-      <w:r>
-        <w:t xml:space="preserve"> factor to account for batteries not lasting full vehicle lifetime.</w:t>
+        <w:t xml:space="preserve"> battery vintaging factor to account for batteries not lasting full vehicle lifetime.</w:t>
       </w:r>
       <w:r>
         <w:t xml:space="preserve"> We a</w:t>
@@ -13438,15 +13568,7 @@
         <w:t xml:space="preserve"> light duty trucks (vehicles with 25-year max lifetime)</w:t>
       </w:r>
       <w:r>
-        <w:t xml:space="preserve">, the battery </w:t>
-      </w:r>
-      <w:proofErr w:type="spellStart"/>
-      <w:r>
-        <w:t>vintaging</w:t>
-      </w:r>
-      <w:proofErr w:type="spellEnd"/>
-      <w:r>
-        <w:t xml:space="preserve"> factor is </w:t>
+        <w:t xml:space="preserve">, the battery vintaging factor is </w:t>
       </w:r>
       <w:r>
         <w:t>1.17</w:t>
@@ -13528,13 +13650,8 @@
       <w:r>
         <w:t xml:space="preserve"> from </w:t>
       </w:r>
-      <w:proofErr w:type="spellStart"/>
-      <w:r>
-        <w:t>Autonomie</w:t>
-      </w:r>
-      <w:proofErr w:type="spellEnd"/>
-      <w:r>
-        <w:t xml:space="preserve"> data</w:t>
+      <w:r>
+        <w:t>Autonomie data</w:t>
       </w:r>
       <w:r>
         <w:t xml:space="preserve"> on vehicle component costs</w:t>
@@ -13581,15 +13698,7 @@
         <w:ind w:left="720"/>
       </w:pPr>
       <w:r>
-        <w:t xml:space="preserve">New cost = old cost * (1 – ((battery cost % change from NREL) * (battery share of cost) * (battery </w:t>
-      </w:r>
-      <w:proofErr w:type="spellStart"/>
-      <w:r>
-        <w:t>vintaging</w:t>
-      </w:r>
-      <w:proofErr w:type="spellEnd"/>
-      <w:r>
-        <w:t xml:space="preserve"> factor))</w:t>
+        <w:t>New cost = old cost * (1 – ((battery cost % change from NREL) * (battery share of cost) * (battery vintaging factor))</w:t>
       </w:r>
     </w:p>
     <w:p>
@@ -13620,13 +13729,8 @@
         <w:t>ta on battery share of cost</w:t>
       </w:r>
       <w:r>
-        <w:t xml:space="preserve"> from </w:t>
-      </w:r>
-      <w:proofErr w:type="spellStart"/>
-      <w:r>
-        <w:t>Autonomie</w:t>
-      </w:r>
-      <w:proofErr w:type="spellEnd"/>
+        <w:t xml:space="preserve"> from Autonomie</w:t>
+      </w:r>
       <w:r>
         <w:t xml:space="preserve"> </w:t>
       </w:r>
@@ -13666,11 +13770,9 @@
       <w:r>
         <w:t xml:space="preserve">are due to EV components and batteries constitute 75% of the EV component cost, which is generally true for compact cars from the </w:t>
       </w:r>
-      <w:proofErr w:type="spellStart"/>
       <w:r>
         <w:t>Autonomie</w:t>
       </w:r>
-      <w:proofErr w:type="spellEnd"/>
       <w:r>
         <w:t xml:space="preserve"> data</w:t>
       </w:r>
@@ -13689,13 +13791,8 @@
       <w:r>
         <w:t xml:space="preserve">s, from </w:t>
       </w:r>
-      <w:proofErr w:type="spellStart"/>
-      <w:r>
-        <w:t>Moawad</w:t>
-      </w:r>
-      <w:proofErr w:type="spellEnd"/>
-      <w:r>
-        <w:t xml:space="preserve"> et al.</w:t>
+      <w:r>
+        <w:t>Moawad et al.</w:t>
       </w:r>
       <w:r>
         <w:t xml:space="preserve"> </w:t>
@@ -13752,15 +13849,7 @@
         <w:ind w:left="360"/>
       </w:pPr>
       <w:r>
-        <w:t xml:space="preserve">New cost = old cost * (1 – ((battery cost % change from NREL) * (battery share of cost) * (purchase cost share of capital cost) * (battery </w:t>
-      </w:r>
-      <w:proofErr w:type="spellStart"/>
-      <w:r>
-        <w:t>vintaging</w:t>
-      </w:r>
-      <w:proofErr w:type="spellEnd"/>
-      <w:r>
-        <w:t xml:space="preserve"> factor))</w:t>
+        <w:t>New cost = old cost * (1 – ((battery cost % change from NREL) * (battery share of cost) * (purchase cost share of capital cost) * (battery vintaging factor))</w:t>
       </w:r>
     </w:p>
     <w:p>
@@ -13811,15 +13900,7 @@
         <w:t xml:space="preserve">There is only one cost variable for trucks, </w:t>
       </w:r>
       <w:r>
-        <w:t>CAPEX and non-fuel OPEX ($/</w:t>
-      </w:r>
-      <w:proofErr w:type="spellStart"/>
-      <w:r>
-        <w:t>vkm</w:t>
-      </w:r>
-      <w:proofErr w:type="spellEnd"/>
-      <w:r>
-        <w:t>)</w:t>
+        <w:t>CAPEX and non-fuel OPEX ($/vkm)</w:t>
       </w:r>
       <w:r>
         <w:t>, so we modify this by estimating the battery share of the levelized cost. Due to lack of data on the cost components of medium and heavy-duty truck classes, we use the</w:t>
@@ -13836,11 +13917,9 @@
       <w:r>
         <w:t xml:space="preserve">the </w:t>
       </w:r>
-      <w:proofErr w:type="spellStart"/>
       <w:r>
         <w:t>Autonomie</w:t>
       </w:r>
-      <w:proofErr w:type="spellEnd"/>
       <w:r>
         <w:t xml:space="preserve"> data (</w:t>
       </w:r>
@@ -13887,15 +13966,7 @@
         <w:ind w:left="720"/>
       </w:pPr>
       <w:r>
-        <w:t xml:space="preserve">New cost = old cost * (1 – ((battery cost % change from NREL) * (battery share of cost) * (share of capital cost in LCOD) * (battery </w:t>
-      </w:r>
-      <w:proofErr w:type="spellStart"/>
-      <w:r>
-        <w:t>vintaging</w:t>
-      </w:r>
-      <w:proofErr w:type="spellEnd"/>
-      <w:r>
-        <w:t xml:space="preserve"> factor))</w:t>
+        <w:t>New cost = old cost * (1 – ((battery cost % change from NREL) * (battery share of cost) * (share of capital cost in LCOD) * (battery vintaging factor))</w:t>
       </w:r>
     </w:p>
     <w:p>
@@ -13970,13 +14041,8 @@
       <w:r>
         <w:t xml:space="preserve">from </w:t>
       </w:r>
-      <w:proofErr w:type="spellStart"/>
-      <w:r>
-        <w:t>Moawad</w:t>
-      </w:r>
-      <w:proofErr w:type="spellEnd"/>
-      <w:r>
-        <w:t xml:space="preserve"> et al (2016)</w:t>
+      <w:r>
+        <w:t>Moawad et al (2016)</w:t>
       </w:r>
       <w:r>
         <w:t>.</w:t>
@@ -13990,15 +14056,7 @@
         <w:ind w:left="720"/>
       </w:pPr>
       <w:r>
-        <w:t xml:space="preserve">New cost = old cost * (1 – ((battery cost % change from NREL) * (battery share of cost) * (share of capital cost in LCOD) * (battery </w:t>
-      </w:r>
-      <w:proofErr w:type="spellStart"/>
-      <w:r>
-        <w:t>vintaging</w:t>
-      </w:r>
-      <w:proofErr w:type="spellEnd"/>
-      <w:r>
-        <w:t xml:space="preserve"> factor))</w:t>
+        <w:t>New cost = old cost * (1 – ((battery cost % change from NREL) * (battery share of cost) * (share of capital cost in LCOD) * (battery vintaging factor))</w:t>
       </w:r>
     </w:p>
     <w:p>
@@ -14015,28 +14073,12 @@
     </w:p>
     <w:p>
       <w:r>
-        <w:t xml:space="preserve">We also make </w:t>
-      </w:r>
-      <w:proofErr w:type="gramStart"/>
-      <w:r>
-        <w:t>a number of</w:t>
-      </w:r>
-      <w:proofErr w:type="gramEnd"/>
-      <w:r>
-        <w:t xml:space="preserve"> updates to the assumptions for the Southeast Asia region, which contains Pakistan (Pakistan is not its own region in the vehicle assumptions). We add BEV 3-wheelers as a technology to reflect locally available vehicle types. Based on feedback from collaborators at SEP, we change 3-wheeler speed from 36 to 25 kilometers per hour and increase annual travel per vehicle from 8478 kilometers per year to 32,000 kilometers per year. </w:t>
+        <w:t xml:space="preserve">We also make a number of updates to the assumptions for the Southeast Asia region, which contains Pakistan (Pakistan is not its own region in the vehicle assumptions). We add BEV 3-wheelers as a technology to reflect locally available vehicle types. Based on feedback from collaborators at SEP, we change 3-wheeler speed from 36 to 25 kilometers per hour and increase annual travel per vehicle from 8478 kilometers per year to 32,000 kilometers per year. </w:t>
       </w:r>
     </w:p>
     <w:p>
       <w:r>
-        <w:t>We update the cost assumptions for 2- and 3-wheelers in Southeast Asia. As NREL’s Electrification Futures Study (</w:t>
-      </w:r>
-      <w:proofErr w:type="spellStart"/>
-      <w:r>
-        <w:t>Jadun</w:t>
-      </w:r>
-      <w:proofErr w:type="spellEnd"/>
-      <w:r>
-        <w:t xml:space="preserve"> et al. 2017) does not report data for these vehicles, we rely on market data in Pakistan to determine current costs. A representative gasoline-powered motorcycle model in Pakistan costs about $800, about 59% of the cost assumption in the UCD database, so we scale all liquids 2-wheeler purchase costs by this value. Based on feedback from collaborators at SEP</w:t>
+        <w:t>We update the cost assumptions for 2- and 3-wheelers in Southeast Asia. As NREL’s Electrification Futures Study (Jadun et al. 2017) does not report data for these vehicles, we rely on market data in Pakistan to determine current costs. A representative gasoline-powered motorcycle model in Pakistan costs about $800, about 59% of the cost assumption in the UCD database, so we scale all liquids 2-wheeler purchase costs by this value. Based on feedback from collaborators at SEP</w:t>
       </w:r>
       <w:r>
         <w:t xml:space="preserve"> and LUMS</w:t>
@@ -14061,15 +14103,7 @@
     </w:p>
     <w:p>
       <w:r>
-        <w:t xml:space="preserve">The infrastructure capital cost assumptions for BEVs come from </w:t>
-      </w:r>
-      <w:proofErr w:type="spellStart"/>
-      <w:r>
-        <w:t>Jadun</w:t>
-      </w:r>
-      <w:proofErr w:type="spellEnd"/>
-      <w:r>
-        <w:t xml:space="preserve"> et al. (2017), but these were based on costs in the U.S. A large portion of these costs were for labor associated with installation and upgrades to residential electrical systems. However, labor costs are much lower in Pakistan and many households have electrical service with a higher voltage compared to the U.S. We assume o</w:t>
+        <w:t>The infrastructure capital cost assumptions for BEVs come from Jadun et al. (2017), but these were based on costs in the U.S. A large portion of these costs were for labor associated with installation and upgrades to residential electrical systems. However, labor costs are much lower in Pakistan and many households have electrical service with a higher voltage compared to the U.S. We assume o</w:t>
       </w:r>
       <w:r>
         <w:t xml:space="preserve">ne charger </w:t>
@@ -14169,15 +14203,7 @@
     </w:p>
     <w:p>
       <w:r>
-        <w:t xml:space="preserve">In addition, market survey data provided by collaborators at ANL indicated that capital costs for light trucks and buses are significantly lower in Pakistan than the US. For the data available, vehicles in Pakistan were about 40% of the cost of comparable US vehicles. As GCAM truck costs are based on US data and do not vary by region, unlike LDVs, and bus cost assumptions are nearly identical between the US and Pakistan, we scale costs for buses, </w:t>
-      </w:r>
-      <w:proofErr w:type="gramStart"/>
-      <w:r>
-        <w:t>0-2 ton</w:t>
-      </w:r>
-      <w:proofErr w:type="gramEnd"/>
-      <w:r>
-        <w:t xml:space="preserve"> trucks, and 2-5 ton trucks to represent this regional knock-down factor. Cost assumptions for buses and trucks are given as levelized non-fuel cost (per vehicle-kilometer traveled); we use cost assumptions for compact cars to calculate that purchase costs are about 76% of non-fuel levelized costs, and apply the 40% capital cost regional knockdown factor to that share of the levelized cost. This applies to all technologies within these classes. The cost difference appears to be less significant for heavy-duty trucks, so we leave these costs unchanged.</w:t>
+        <w:t>In addition, market survey data provided by collaborators at ANL indicated that capital costs for light trucks and buses are significantly lower in Pakistan than the US. For the data available, vehicles in Pakistan were about 40% of the cost of comparable US vehicles. As GCAM truck costs are based on US data and do not vary by region, unlike LDVs, and bus cost assumptions are nearly identical between the US and Pakistan, we scale costs for buses, 0-2 ton trucks, and 2-5 ton trucks to represent this regional knock-down factor. Cost assumptions for buses and trucks are given as levelized non-fuel cost (per vehicle-kilometer traveled); we use cost assumptions for compact cars to calculate that purchase costs are about 76% of non-fuel levelized costs, and apply the 40% capital cost regional knockdown factor to that share of the levelized cost. This applies to all technologies within these classes. The cost difference appears to be less significant for heavy-duty trucks, so we leave these costs unchanged.</w:t>
       </w:r>
     </w:p>
     <w:p>
@@ -14400,7 +14426,6 @@
                 <w:iCs/>
               </w:rPr>
             </w:pPr>
-            <w:proofErr w:type="spellStart"/>
             <w:r>
               <w:rPr>
                 <w:i/>
@@ -14408,7 +14433,6 @@
               </w:rPr>
               <w:t>NoPolicy_NoLoc</w:t>
             </w:r>
-            <w:proofErr w:type="spellEnd"/>
           </w:p>
         </w:tc>
         <w:tc>
@@ -14490,7 +14514,6 @@
                 <w:iCs/>
               </w:rPr>
             </w:pPr>
-            <w:proofErr w:type="spellStart"/>
             <w:r>
               <w:rPr>
                 <w:i/>
@@ -14505,7 +14528,6 @@
               </w:rPr>
               <w:t>_NoLoc</w:t>
             </w:r>
-            <w:proofErr w:type="spellEnd"/>
           </w:p>
         </w:tc>
         <w:tc>
@@ -14589,7 +14611,6 @@
                 <w:iCs/>
               </w:rPr>
             </w:pPr>
-            <w:proofErr w:type="spellStart"/>
             <w:r>
               <w:rPr>
                 <w:i/>
@@ -14604,7 +14625,6 @@
               </w:rPr>
               <w:t>_GradLoc</w:t>
             </w:r>
-            <w:proofErr w:type="spellEnd"/>
           </w:p>
         </w:tc>
         <w:tc>
@@ -14689,7 +14709,6 @@
                 <w:iCs/>
               </w:rPr>
             </w:pPr>
-            <w:proofErr w:type="spellStart"/>
             <w:r>
               <w:rPr>
                 <w:i/>
@@ -14704,7 +14723,6 @@
               </w:rPr>
               <w:t>_AccelLoc</w:t>
             </w:r>
-            <w:proofErr w:type="spellEnd"/>
           </w:p>
         </w:tc>
         <w:tc>
@@ -17644,25 +17662,7 @@
                 <w:sz w:val="18"/>
                 <w:szCs w:val="18"/>
               </w:rPr>
-              <w:t>All two/</w:t>
-            </w:r>
-            <w:proofErr w:type="gramStart"/>
-            <w:r>
-              <w:rPr>
-                <w:rFonts w:ascii="Gill Sans MT" w:hAnsi="Gill Sans MT"/>
-                <w:sz w:val="18"/>
-                <w:szCs w:val="18"/>
-              </w:rPr>
-              <w:t>three wheeler</w:t>
-            </w:r>
-            <w:proofErr w:type="gramEnd"/>
-            <w:r>
-              <w:rPr>
-                <w:rFonts w:ascii="Gill Sans MT" w:hAnsi="Gill Sans MT"/>
-                <w:sz w:val="18"/>
-                <w:szCs w:val="18"/>
-              </w:rPr>
-              <w:t xml:space="preserve"> EVs</w:t>
+              <w:t>All two/three wheeler EVs</w:t>
             </w:r>
           </w:p>
         </w:tc>
@@ -17695,25 +17695,7 @@
                 <w:sz w:val="18"/>
                 <w:szCs w:val="18"/>
               </w:rPr>
-              <w:t xml:space="preserve">Nil registration </w:t>
-            </w:r>
-            <w:proofErr w:type="gramStart"/>
-            <w:r>
-              <w:rPr>
-                <w:rFonts w:ascii="Gill Sans MT" w:hAnsi="Gill Sans MT"/>
-                <w:sz w:val="18"/>
-                <w:szCs w:val="18"/>
-              </w:rPr>
-              <w:t>feel</w:t>
-            </w:r>
-            <w:proofErr w:type="gramEnd"/>
-            <w:r>
-              <w:rPr>
-                <w:rFonts w:ascii="Gill Sans MT" w:hAnsi="Gill Sans MT"/>
-                <w:sz w:val="18"/>
-                <w:szCs w:val="18"/>
-              </w:rPr>
-              <w:t xml:space="preserve"> and annual token</w:t>
+              <w:t>Nil registration feel and annual token</w:t>
             </w:r>
           </w:p>
         </w:tc>
@@ -18288,25 +18270,7 @@
                 <w:sz w:val="18"/>
                 <w:szCs w:val="18"/>
               </w:rPr>
-              <w:t xml:space="preserve">Import of </w:t>
-            </w:r>
-            <w:proofErr w:type="gramStart"/>
-            <w:r>
-              <w:rPr>
-                <w:rFonts w:ascii="Gill Sans MT" w:hAnsi="Gill Sans MT"/>
-                <w:sz w:val="18"/>
-                <w:szCs w:val="18"/>
-              </w:rPr>
-              <w:t>three wheeler</w:t>
-            </w:r>
-            <w:proofErr w:type="gramEnd"/>
-            <w:r>
-              <w:rPr>
-                <w:rFonts w:ascii="Gill Sans MT" w:hAnsi="Gill Sans MT"/>
-                <w:sz w:val="18"/>
-                <w:szCs w:val="18"/>
-              </w:rPr>
-              <w:t xml:space="preserve"> CBUs with swappable batteries</w:t>
+              <w:t>Import of three wheeler CBUs with swappable batteries</w:t>
             </w:r>
           </w:p>
         </w:tc>
@@ -18910,25 +18874,7 @@
                 <w:sz w:val="18"/>
                 <w:szCs w:val="18"/>
               </w:rPr>
-              <w:t xml:space="preserve">Nil registration </w:t>
-            </w:r>
-            <w:proofErr w:type="gramStart"/>
-            <w:r>
-              <w:rPr>
-                <w:rFonts w:ascii="Gill Sans MT" w:hAnsi="Gill Sans MT"/>
-                <w:sz w:val="18"/>
-                <w:szCs w:val="18"/>
-              </w:rPr>
-              <w:t>feel</w:t>
-            </w:r>
-            <w:proofErr w:type="gramEnd"/>
-            <w:r>
-              <w:rPr>
-                <w:rFonts w:ascii="Gill Sans MT" w:hAnsi="Gill Sans MT"/>
-                <w:sz w:val="18"/>
-                <w:szCs w:val="18"/>
-              </w:rPr>
-              <w:t xml:space="preserve"> and annual token</w:t>
+              <w:t>Nil registration feel and annual token</w:t>
             </w:r>
           </w:p>
         </w:tc>
@@ -20360,23 +20306,13 @@
                 <w:szCs w:val="18"/>
               </w:rPr>
             </w:pPr>
-            <w:proofErr w:type="spellStart"/>
             <w:r>
               <w:rPr>
                 <w:rFonts w:ascii="Gill Sans MT" w:hAnsi="Gill Sans MT"/>
                 <w:sz w:val="18"/>
                 <w:szCs w:val="18"/>
               </w:rPr>
-              <w:t>GoP</w:t>
-            </w:r>
-            <w:proofErr w:type="spellEnd"/>
-            <w:r>
-              <w:rPr>
-                <w:rFonts w:ascii="Gill Sans MT" w:hAnsi="Gill Sans MT"/>
-                <w:sz w:val="18"/>
-                <w:szCs w:val="18"/>
-              </w:rPr>
-              <w:t xml:space="preserve"> will purchase 1,000 EVs and out-source to commercial operators</w:t>
+              <w:t>GoP will purchase 1,000 EVs and out-source to commercial operators</w:t>
             </w:r>
           </w:p>
           <w:p>
@@ -20642,25 +20578,7 @@
                 <w:sz w:val="18"/>
                 <w:szCs w:val="18"/>
               </w:rPr>
-              <w:t xml:space="preserve">Nil registration </w:t>
-            </w:r>
-            <w:proofErr w:type="gramStart"/>
-            <w:r>
-              <w:rPr>
-                <w:rFonts w:ascii="Gill Sans MT" w:hAnsi="Gill Sans MT"/>
-                <w:sz w:val="18"/>
-                <w:szCs w:val="18"/>
-              </w:rPr>
-              <w:t>feel</w:t>
-            </w:r>
-            <w:proofErr w:type="gramEnd"/>
-            <w:r>
-              <w:rPr>
-                <w:rFonts w:ascii="Gill Sans MT" w:hAnsi="Gill Sans MT"/>
-                <w:sz w:val="18"/>
-                <w:szCs w:val="18"/>
-              </w:rPr>
-              <w:t xml:space="preserve"> and annual token</w:t>
+              <w:t>Nil registration feel and annual token</w:t>
             </w:r>
           </w:p>
         </w:tc>
@@ -21036,23 +20954,13 @@
                 <w:szCs w:val="18"/>
               </w:rPr>
             </w:pPr>
-            <w:proofErr w:type="spellStart"/>
             <w:r>
               <w:rPr>
                 <w:rFonts w:ascii="Gill Sans MT" w:hAnsi="Gill Sans MT"/>
                 <w:sz w:val="18"/>
                 <w:szCs w:val="18"/>
               </w:rPr>
-              <w:t>GoP</w:t>
-            </w:r>
-            <w:proofErr w:type="spellEnd"/>
-            <w:r>
-              <w:rPr>
-                <w:rFonts w:ascii="Gill Sans MT" w:hAnsi="Gill Sans MT"/>
-                <w:sz w:val="18"/>
-                <w:szCs w:val="18"/>
-              </w:rPr>
-              <w:t xml:space="preserve"> will purchase 1,000 EVs and out-source to commercial operators</w:t>
+              <w:t>GoP will purchase 1,000 EVs and out-source to commercial operators</w:t>
             </w:r>
           </w:p>
           <w:p>
@@ -21318,25 +21226,7 @@
                 <w:sz w:val="18"/>
                 <w:szCs w:val="18"/>
               </w:rPr>
-              <w:t xml:space="preserve">Nil registration </w:t>
-            </w:r>
-            <w:proofErr w:type="gramStart"/>
-            <w:r>
-              <w:rPr>
-                <w:rFonts w:ascii="Gill Sans MT" w:hAnsi="Gill Sans MT"/>
-                <w:sz w:val="18"/>
-                <w:szCs w:val="18"/>
-              </w:rPr>
-              <w:t>feel</w:t>
-            </w:r>
-            <w:proofErr w:type="gramEnd"/>
-            <w:r>
-              <w:rPr>
-                <w:rFonts w:ascii="Gill Sans MT" w:hAnsi="Gill Sans MT"/>
-                <w:sz w:val="18"/>
-                <w:szCs w:val="18"/>
-              </w:rPr>
-              <w:t xml:space="preserve"> and annual token</w:t>
+              <w:t>Nil registration feel and annual token</w:t>
             </w:r>
           </w:p>
         </w:tc>
@@ -26896,15 +26786,7 @@
         <w:t>custom duty reductions on complete knock down (CKD) imports</w:t>
       </w:r>
       <w:r>
-        <w:t xml:space="preserve">. We calculate new tax, duty, and fee multipliers for purchase costs to show the effect of each policy </w:t>
-      </w:r>
-      <w:proofErr w:type="gramStart"/>
-      <w:r>
-        <w:t>lever, and</w:t>
-      </w:r>
-      <w:proofErr w:type="gramEnd"/>
-      <w:r>
-        <w:t xml:space="preserve"> run these on top of the high and low cases above.</w:t>
+        <w:t>. We calculate new tax, duty, and fee multipliers for purchase costs to show the effect of each policy lever, and run these on top of the high and low cases above.</w:t>
       </w:r>
     </w:p>
     <w:sectPr>
@@ -27338,10 +27220,7 @@
         <w:footnoteRef/>
       </w:r>
       <w:r>
-        <w:t xml:space="preserve"> We saw signs that intracity busing was significantly reduced in Pakistan compared to India and China, due to cultural preference.  While our data was not conclusive enough to modify share weights determining modal split, busing in some cities has been unreliable enough and 2 and 3 wheelers cheap enough that many have chosen that route.</w:t>
-      </w:r>
-      <w:r>
-        <w:t xml:space="preserve"> </w:t>
+        <w:t xml:space="preserve"> We saw signs that intracity busing was significantly reduced in Pakistan compared to India and China, due to cultural preference.  While our data was not conclusive enough to modify share weights determining modal split, busing in some cities has been unreliable enough and 2 and 3 wheelers cheap enough that many have chosen that route. </w:t>
       </w:r>
     </w:p>
   </w:footnote>
@@ -27493,7 +27372,7 @@
         <w:fldChar w:fldCharType="begin"/>
       </w:r>
       <w:r>
-        <w:instrText xml:space="preserve"> ADDIN ZOTERO_ITEM CSL_CITATION {"citationID":"R3GgfLd2","properties":{"formattedCitation":"(\\uc0\\u8220{}BYD K9\\uc0\\u8221{} 2020)","plainCitation":"(“BYD K9” 2020)","noteIndex":9},"citationItems":[{"id":78,"uris":["http://zotero.org/users/local/GpkrhFR0/items/PUGXZ3XF"],"uri":["http://zotero.org/users/local/GpkrhFR0/items/PUGXZ3XF"],"itemData":{"id":78,"type":"entry-encyclopedia","abstract":"The BYD K9 (sometimes just referred to as the BYD ebus or BYD electric bus) is a battery electric bus manufactured by the Chinese automaker BYD Auto, powered with its self-developed lithium iron phosphate battery, featuring the longest drive range of 250 km (155 miles) on one single charge under urban road conditions.\nThe first BYD battery electric bus was manufactured on September 30, 2010 in Changsha city of Hunan province. It followed models like F3DM, F6DM and e6. K9 has a 12-meter body length and 18-ton weight with one-step low-floor interior. It is reportedly priced at 2–3 million yuan (S$395,000 - S$592,600). It has been running and/or tested in China, India, Japan, Hong Kong, U.S., Colombia, Chile, Spain, Netherlands, Denmark, Aruba and Singapore. More than 200 K9s in service in Shenzhen had accumulated over 9,216,000 km (or 5,529,600 miles) by the end of August, 2012.In both 2011 and 2012, BYD obtained orders from amounting to 1200+ units. The company extended its production base in Tianjin, China at the end of July, 2012 and may plan to manufacture in Brazil and Windsor, Canada. BYD built and operates an electric bus factory in Lancaster, California, US. The new factory started production in October, 2013. In December 2014, another manufacturing plant began operation in Dalian, Liaoning, China.","container-title":"Wikipedia","language":"en","note":"Page Version ID: 941473263","source":"Wikipedia","title":"BYD K9","URL":"https://en.wikipedia.org/w/index.php?title=BYD_K9&amp;oldid=941473263","accessed":{"date-parts":[["2020",4,3]]},"issued":{"date-parts":[["2020",2,18]]}}}],"schema":"https://github.com/citation-style-language/schema/raw/master/csl-citation.json"} </w:instrText>
+        <w:instrText xml:space="preserve"> ADDIN ZOTERO_ITEM CSL_CITATION {"citationID":"R3GgfLd2","properties":{"formattedCitation":"(\\uc0\\u8220{}BYD K9\\uc0\\u8221{} 2020)","plainCitation":"(“BYD K9” 2020)","noteIndex":11},"citationItems":[{"id":78,"uris":["http://zotero.org/users/local/GpkrhFR0/items/PUGXZ3XF"],"uri":["http://zotero.org/users/local/GpkrhFR0/items/PUGXZ3XF"],"itemData":{"id":78,"type":"entry-encyclopedia","abstract":"The BYD K9 (sometimes just referred to as the BYD ebus or BYD electric bus) is a battery electric bus manufactured by the Chinese automaker BYD Auto, powered with its self-developed lithium iron phosphate battery, featuring the longest drive range of 250 km (155 miles) on one single charge under urban road conditions.\nThe first BYD battery electric bus was manufactured on September 30, 2010 in Changsha city of Hunan province. It followed models like F3DM, F6DM and e6. K9 has a 12-meter body length and 18-ton weight with one-step low-floor interior. It is reportedly priced at 2–3 million yuan (S$395,000 - S$592,600). It has been running and/or tested in China, India, Japan, Hong Kong, U.S., Colombia, Chile, Spain, Netherlands, Denmark, Aruba and Singapore. More than 200 K9s in service in Shenzhen had accumulated over 9,216,000 km (or 5,529,600 miles) by the end of August, 2012.In both 2011 and 2012, BYD obtained orders from amounting to 1200+ units. The company extended its production base in Tianjin, China at the end of July, 2012 and may plan to manufacture in Brazil and Windsor, Canada. BYD built and operates an electric bus factory in Lancaster, California, US. The new factory started production in October, 2013. In December 2014, another manufacturing plant began operation in Dalian, Liaoning, China.","container-title":"Wikipedia","language":"en","note":"Page Version ID: 941473263","source":"Wikipedia","title":"BYD K9","URL":"https://en.wikipedia.org/w/index.php?title=BYD_K9&amp;oldid=941473263","accessed":{"date-parts":[["2020",4,3]]},"issued":{"date-parts":[["2020",2,18]]}}}],"schema":"https://github.com/citation-style-language/schema/raw/master/csl-citation.json"} </w:instrText>
       </w:r>
       <w:r>
         <w:fldChar w:fldCharType="separate"/>
@@ -27521,7 +27400,7 @@
         <w:fldChar w:fldCharType="begin"/>
       </w:r>
       <w:r>
-        <w:instrText xml:space="preserve"> ADDIN ZOTERO_ITEM CSL_CITATION {"citationID":"lhw1EXFz","properties":{"formattedCitation":"(Poon 2019)","plainCitation":"(Poon 2019)","noteIndex":9},"citationItems":[{"id":72,"uris":["http://zotero.org/users/local/GpkrhFR0/items/2RHPEV7D"],"uri":["http://zotero.org/users/local/GpkrhFR0/items/2RHPEV7D"],"itemData":{"id":72,"type":"webpage","abstract":"Two reports from the World Resource Institute reveal the barriers to faster adoption of e-buses, and why China is dominating the market.","container-title":"CityLab","language":"en","note":"source: www.citylab.com","title":"The Electric Bus Is Running Late","URL":"https://www.citylab.com/transportation/2019/06/electric-bus-china-grid-ev-charging-infrastructure-battery/591655/","author":[{"family":"Poon","given":"Linda"}],"accessed":{"date-parts":[["2020",4,3]]},"issued":{"date-parts":[["2019",7,20]]}}}],"schema":"https://github.com/citation-style-language/schema/raw/master/csl-citation.json"} </w:instrText>
+        <w:instrText xml:space="preserve"> ADDIN ZOTERO_ITEM CSL_CITATION {"citationID":"lhw1EXFz","properties":{"formattedCitation":"(Poon 2019)","plainCitation":"(Poon 2019)","noteIndex":11},"citationItems":[{"id":72,"uris":["http://zotero.org/users/local/GpkrhFR0/items/2RHPEV7D"],"uri":["http://zotero.org/users/local/GpkrhFR0/items/2RHPEV7D"],"itemData":{"id":72,"type":"webpage","abstract":"Two reports from the World Resource Institute reveal the barriers to faster adoption of e-buses, and why China is dominating the market.","container-title":"CityLab","language":"en","note":"source: www.citylab.com","title":"The Electric Bus Is Running Late","URL":"https://www.citylab.com/transportation/2019/06/electric-bus-china-grid-ev-charging-infrastructure-battery/591655/","author":[{"family":"Poon","given":"Linda"}],"accessed":{"date-parts":[["2020",4,3]]},"issued":{"date-parts":[["2019",7,20]]}}}],"schema":"https://github.com/citation-style-language/schema/raw/master/csl-citation.json"} </w:instrText>
       </w:r>
       <w:r>
         <w:fldChar w:fldCharType="separate"/>
@@ -27548,7 +27427,7 @@
         <w:fldChar w:fldCharType="begin"/>
       </w:r>
       <w:r>
-        <w:instrText xml:space="preserve"> ADDIN ZOTERO_ITEM CSL_CITATION {"citationID":"wktmxGwG","properties":{"formattedCitation":"(\\uc0\\u8220{}Proterra: US Record for Electric Bus Battery Capacity - Sustainable Bus\\uc0\\u8221{} 2019)","plainCitation":"(“Proterra: US Record for Electric Bus Battery Capacity - Sustainable Bus” 2019)","noteIndex":9},"citationItems":[{"id":74,"uris":["http://zotero.org/users/local/GpkrhFR0/items/J7ALMW66"],"uri":["http://zotero.org/users/local/GpkrhFR0/items/J7ALMW66"],"itemData":{"id":74,"type":"webpage","title":"Proterra: US record for electric bus battery capacity - Sustainable Bus","URL":"https://www.sustainable-bus.com/news/proterra-set-a-new-us-record-for-electric-bus-battery-capacity/","accessed":{"date-parts":[["2020",4,3]]},"issued":{"date-parts":[["2019",3,23]]}}}],"schema":"https://github.com/citation-style-language/schema/raw/master/csl-citation.json"} </w:instrText>
+        <w:instrText xml:space="preserve"> ADDIN ZOTERO_ITEM CSL_CITATION {"citationID":"wktmxGwG","properties":{"formattedCitation":"(\\uc0\\u8220{}Proterra: US Record for Electric Bus Battery Capacity - Sustainable Bus\\uc0\\u8221{} 2019)","plainCitation":"(“Proterra: US Record for Electric Bus Battery Capacity - Sustainable Bus” 2019)","noteIndex":11},"citationItems":[{"id":74,"uris":["http://zotero.org/users/local/GpkrhFR0/items/J7ALMW66"],"uri":["http://zotero.org/users/local/GpkrhFR0/items/J7ALMW66"],"itemData":{"id":74,"type":"webpage","title":"Proterra: US record for electric bus battery capacity - Sustainable Bus","URL":"https://www.sustainable-bus.com/news/proterra-set-a-new-us-record-for-electric-bus-battery-capacity/","accessed":{"date-parts":[["2020",4,3]]},"issued":{"date-parts":[["2019",3,23]]}}}],"schema":"https://github.com/citation-style-language/schema/raw/master/csl-citation.json"} </w:instrText>
       </w:r>
       <w:r>
         <w:fldChar w:fldCharType="separate"/>
@@ -27576,7 +27455,7 @@
         <w:fldChar w:fldCharType="begin"/>
       </w:r>
       <w:r>
-        <w:instrText xml:space="preserve"> ADDIN ZOTERO_ITEM CSL_CITATION {"citationID":"iz3edmk0","properties":{"formattedCitation":"(Stromsta 2019)","plainCitation":"(Stromsta 2019)","noteIndex":9},"citationItems":[{"id":76,"uris":["http://zotero.org/users/local/GpkrhFR0/items/SACK379X"],"uri":["http://zotero.org/users/local/GpkrhFR0/items/SACK379X"],"itemData":{"id":76,"type":"webpage","abstract":"U.S. electric bus maker Proterra on Tuesday announced a $200 million credit facility to scale up its fledgling battery leasing program, a program the company says will strip out the upfront cost premium of buying an electric bus.","note":"source: www.greentechmedia.com\nsection: Greentech Media","title":"Proterra Rolls Out $200 Million Electric Bus Battery Leasing Program With Mitsui","URL":"https://www.greentechmedia.com/articles/read/proterra-rolls-out-bus-battery-leasing-program-with-mitsui","author":[{"family":"Stromsta","given":"Karl-Erik"}],"accessed":{"date-parts":[["2020",4,3]]},"issued":{"date-parts":[["2019",4,16]]}}}],"schema":"https://github.com/citation-style-language/schema/raw/master/csl-citation.json"} </w:instrText>
+        <w:instrText xml:space="preserve"> ADDIN ZOTERO_ITEM CSL_CITATION {"citationID":"iz3edmk0","properties":{"formattedCitation":"(Stromsta 2019)","plainCitation":"(Stromsta 2019)","noteIndex":11},"citationItems":[{"id":76,"uris":["http://zotero.org/users/local/GpkrhFR0/items/SACK379X"],"uri":["http://zotero.org/users/local/GpkrhFR0/items/SACK379X"],"itemData":{"id":76,"type":"webpage","abstract":"U.S. electric bus maker Proterra on Tuesday announced a $200 million credit facility to scale up its fledgling battery leasing program, a program the company says will strip out the upfront cost premium of buying an electric bus.","note":"source: www.greentechmedia.com\nsection: Greentech Media","title":"Proterra Rolls Out $200 Million Electric Bus Battery Leasing Program With Mitsui","URL":"https://www.greentechmedia.com/articles/read/proterra-rolls-out-bus-battery-leasing-program-with-mitsui","author":[{"family":"Stromsta","given":"Karl-Erik"}],"accessed":{"date-parts":[["2020",4,3]]},"issued":{"date-parts":[["2019",4,16]]}}}],"schema":"https://github.com/citation-style-language/schema/raw/master/csl-citation.json"} </w:instrText>
       </w:r>
       <w:r>
         <w:fldChar w:fldCharType="separate"/>
@@ -39883,7 +39762,7 @@
 </file>
 
 <file path=customXml/itemProps1.xml><?xml version="1.0" encoding="utf-8"?>
-<ds:datastoreItem xmlns:ds="http://schemas.openxmlformats.org/officeDocument/2006/customXml" ds:itemID="{C5ECE15C-9E09-411B-BD2E-A16965238B21}">
+<ds:datastoreItem xmlns:ds="http://schemas.openxmlformats.org/officeDocument/2006/customXml" ds:itemID="{C4BACD76-0C52-4C2F-96A5-65B652815CC6}">
   <ds:schemaRefs>
     <ds:schemaRef ds:uri="http://schemas.openxmlformats.org/officeDocument/2006/bibliography"/>
   </ds:schemaRefs>

</xml_diff>